<commit_message>
Exercise 2 done git add -A!
</commit_message>
<xml_diff>
--- a/laba3.docx
+++ b/laba3.docx
@@ -705,33 +705,6 @@
           <w:lang w:val="uk-UA"/>
         </w:rPr>
         <w:br/>
-        <w:t xml:space="preserve">2. </w:t>
-      </w:r>
-      <w:r>
-        <w:rPr>
-          <w:sz w:val="28"/>
-          <w:szCs w:val="28"/>
-          <w:lang w:val="uk-UA"/>
-        </w:rPr>
-        <w:t>Дослідження залежності I​с​(U​</w:t>
-      </w:r>
-      <w:proofErr w:type="spellStart"/>
-      <w:r>
-        <w:rPr>
-          <w:sz w:val="28"/>
-          <w:szCs w:val="28"/>
-          <w:lang w:val="uk-UA"/>
-        </w:rPr>
-        <w:t>вс</w:t>
-      </w:r>
-      <w:proofErr w:type="spellEnd"/>
-      <w:r>
-        <w:rPr>
-          <w:sz w:val="28"/>
-          <w:szCs w:val="28"/>
-          <w:lang w:val="uk-UA"/>
-        </w:rPr>
-        <w:t>​) для n-канального польового МДН транзистора 2N7000</w:t>
       </w:r>
       <w:r>
         <w:rPr>
@@ -740,7 +713,15 @@
           <w:lang w:val="uk-UA"/>
         </w:rPr>
         <w:br/>
-        <w:t xml:space="preserve">3. </w:t>
+        <w:t>2</w:t>
+      </w:r>
+      <w:r>
+        <w:rPr>
+          <w:sz w:val="28"/>
+          <w:szCs w:val="28"/>
+          <w:lang w:val="uk-UA"/>
+        </w:rPr>
+        <w:t xml:space="preserve">. </w:t>
       </w:r>
       <w:r>
         <w:rPr>
@@ -7670,23 +7651,2837 @@
           <w:lang w:val="uk-UA"/>
         </w:rPr>
       </w:pPr>
+    </w:p>
+    <w:p>
+      <w:pPr>
+        <w:jc w:val="center"/>
+        <w:rPr>
+          <w:b/>
+          <w:sz w:val="28"/>
+          <w:lang w:val="uk-UA"/>
+        </w:rPr>
+      </w:pPr>
+      <w:r>
+        <w:rPr>
+          <w:b/>
+          <w:sz w:val="28"/>
+          <w:lang w:val="uk-UA"/>
+        </w:rPr>
+        <w:t>Завдання 2</w:t>
+      </w:r>
+    </w:p>
+    <w:p>
+      <w:pPr>
+        <w:pStyle w:val="a3"/>
+        <w:numPr>
+          <w:ilvl w:val="0"/>
+          <w:numId w:val="4"/>
+        </w:numPr>
+        <w:rPr>
+          <w:sz w:val="28"/>
+          <w:lang w:val="uk-UA"/>
+        </w:rPr>
+      </w:pPr>
+      <w:r>
+        <w:rPr>
+          <w:sz w:val="28"/>
+          <w:lang w:val="uk-UA"/>
+        </w:rPr>
+        <w:t>Склали схему, наведену на рис.4.</w:t>
+      </w:r>
+    </w:p>
+    <w:p>
+      <w:pPr>
+        <w:ind w:left="360"/>
+        <w:rPr>
+          <w:sz w:val="28"/>
+          <w:lang w:val="uk-UA"/>
+        </w:rPr>
+      </w:pPr>
+      <w:r>
+        <w:rPr>
+          <w:noProof/>
+          <w:lang w:val="uk-UA" w:eastAsia="uk-UA"/>
+        </w:rPr>
+        <w:drawing>
+          <wp:inline distT="0" distB="0" distL="0" distR="0" wp14:anchorId="00861509" wp14:editId="0B9A42D8">
+            <wp:extent cx="6120765" cy="3089275"/>
+            <wp:effectExtent l="0" t="0" r="0" b="0"/>
+            <wp:docPr id="7" name="Рисунок 7"/>
+            <wp:cNvGraphicFramePr>
+              <a:graphicFrameLocks xmlns:a="http://schemas.openxmlformats.org/drawingml/2006/main" noChangeAspect="1"/>
+            </wp:cNvGraphicFramePr>
+            <a:graphic xmlns:a="http://schemas.openxmlformats.org/drawingml/2006/main">
+              <a:graphicData uri="http://schemas.openxmlformats.org/drawingml/2006/picture">
+                <pic:pic xmlns:pic="http://schemas.openxmlformats.org/drawingml/2006/picture">
+                  <pic:nvPicPr>
+                    <pic:cNvPr id="1" name=""/>
+                    <pic:cNvPicPr/>
+                  </pic:nvPicPr>
+                  <pic:blipFill>
+                    <a:blip r:embed="rId8"/>
+                    <a:stretch>
+                      <a:fillRect/>
+                    </a:stretch>
+                  </pic:blipFill>
+                  <pic:spPr>
+                    <a:xfrm>
+                      <a:off x="0" y="0"/>
+                      <a:ext cx="6120765" cy="3089275"/>
+                    </a:xfrm>
+                    <a:prstGeom prst="rect">
+                      <a:avLst/>
+                    </a:prstGeom>
+                  </pic:spPr>
+                </pic:pic>
+              </a:graphicData>
+            </a:graphic>
+          </wp:inline>
+        </w:drawing>
+      </w:r>
+    </w:p>
+    <w:p>
+      <w:pPr>
+        <w:pStyle w:val="a3"/>
+        <w:jc w:val="center"/>
+        <w:rPr>
+          <w:sz w:val="28"/>
+          <w:lang w:val="uk-UA"/>
+        </w:rPr>
+      </w:pPr>
+      <w:r>
+        <w:rPr>
+          <w:sz w:val="28"/>
+          <w:lang w:val="uk-UA"/>
+        </w:rPr>
+        <w:t>Рис.4</w:t>
+      </w:r>
+      <w:r>
+        <w:rPr>
+          <w:rFonts w:cstheme="minorHAnsi"/>
+          <w:color w:val="000000"/>
+          <w:sz w:val="28"/>
+          <w:szCs w:val="28"/>
+          <w:lang w:val="uk-UA"/>
+        </w:rPr>
+        <w:t xml:space="preserve"> </w:t>
+      </w:r>
+      <w:r>
+        <w:rPr>
+          <w:rFonts w:cstheme="minorHAnsi"/>
+          <w:color w:val="000000"/>
+          <w:sz w:val="28"/>
+          <w:szCs w:val="28"/>
+          <w:lang w:val="uk-UA"/>
+        </w:rPr>
+        <w:t>Схема підсилювача на польовому МДН транзисторі</w:t>
+      </w:r>
+    </w:p>
+    <w:p>
+      <w:pPr>
+        <w:spacing w:after="160" w:line="259" w:lineRule="auto"/>
+        <w:rPr>
+          <w:rFonts w:cstheme="minorHAnsi"/>
+          <w:color w:val="000000"/>
+          <w:sz w:val="28"/>
+          <w:szCs w:val="28"/>
+          <w:lang w:val="uk-UA"/>
+        </w:rPr>
+      </w:pPr>
+      <w:r>
+        <w:rPr>
+          <w:sz w:val="28"/>
+          <w:lang w:val="uk-UA"/>
+        </w:rPr>
+        <w:br/>
+      </w:r>
+      <w:r>
+        <w:rPr>
+          <w:sz w:val="28"/>
+          <w:lang w:val="uk-UA"/>
+        </w:rPr>
+        <w:t xml:space="preserve">2. </w:t>
+      </w:r>
+      <w:r>
+        <w:rPr>
+          <w:rFonts w:cstheme="minorHAnsi"/>
+          <w:color w:val="000000"/>
+          <w:sz w:val="28"/>
+          <w:szCs w:val="28"/>
+          <w:lang w:val="uk-UA"/>
+        </w:rPr>
+        <w:t>Вимкнути джерело вхідної напруги та визначити робочу точку спокою польового транзистора:</w:t>
+      </w:r>
+    </w:p>
+    <w:p>
+      <w:pPr>
+        <w:pStyle w:val="a3"/>
+        <w:rPr>
+          <w:rFonts w:cstheme="minorHAnsi"/>
+          <w:color w:val="000000"/>
+          <w:sz w:val="28"/>
+          <w:szCs w:val="28"/>
+          <w:lang w:val="uk-UA"/>
+        </w:rPr>
+      </w:pPr>
+      <m:oMathPara>
+        <m:oMath>
+          <m:sSub>
+            <m:sSubPr>
+              <m:ctrlPr>
+                <w:rPr>
+                  <w:rFonts w:ascii="Cambria Math" w:hAnsi="Cambria Math" w:cstheme="minorHAnsi"/>
+                  <w:i/>
+                  <w:color w:val="000000"/>
+                  <w:sz w:val="28"/>
+                  <w:szCs w:val="28"/>
+                  <w:lang w:val="uk-UA"/>
+                </w:rPr>
+              </m:ctrlPr>
+            </m:sSubPr>
+            <m:e>
+              <m:r>
+                <w:rPr>
+                  <w:rFonts w:ascii="Cambria Math" w:hAnsi="Cambria Math" w:cstheme="minorHAnsi"/>
+                  <w:color w:val="000000"/>
+                  <w:sz w:val="28"/>
+                  <w:szCs w:val="28"/>
+                  <w:lang w:val="en-US"/>
+                </w:rPr>
+                <m:t>U</m:t>
+              </m:r>
+            </m:e>
+            <m:sub>
+              <m:r>
+                <w:rPr>
+                  <w:rFonts w:ascii="Cambria Math" w:hAnsi="Cambria Math" w:cstheme="minorHAnsi"/>
+                  <w:color w:val="000000"/>
+                  <w:sz w:val="28"/>
+                  <w:szCs w:val="28"/>
+                  <w:lang w:val="uk-UA"/>
+                </w:rPr>
+                <m:t>ЗВ0</m:t>
+              </m:r>
+            </m:sub>
+          </m:sSub>
+          <m:r>
+            <w:rPr>
+              <w:rFonts w:ascii="Cambria Math" w:hAnsi="Cambria Math" w:cstheme="minorHAnsi"/>
+              <w:color w:val="000000"/>
+              <w:sz w:val="28"/>
+              <w:szCs w:val="28"/>
+              <w:lang w:val="uk-UA"/>
+            </w:rPr>
+            <m:t>=1.27</m:t>
+          </m:r>
+          <m:r>
+            <w:rPr>
+              <w:rFonts w:ascii="Cambria Math" w:hAnsi="Cambria Math" w:cstheme="minorHAnsi"/>
+              <w:color w:val="000000"/>
+              <w:sz w:val="28"/>
+              <w:szCs w:val="28"/>
+              <w:lang w:val="uk-UA"/>
+            </w:rPr>
+            <m:t xml:space="preserve"> В </m:t>
+          </m:r>
+        </m:oMath>
+      </m:oMathPara>
+    </w:p>
+    <w:p>
+      <w:pPr>
+        <w:pStyle w:val="a3"/>
+        <w:rPr>
+          <w:rFonts w:cstheme="minorHAnsi"/>
+          <w:color w:val="000000"/>
+          <w:sz w:val="28"/>
+          <w:szCs w:val="28"/>
+          <w:lang w:val="uk-UA"/>
+        </w:rPr>
+      </w:pPr>
+      <m:oMathPara>
+        <m:oMath>
+          <m:sSub>
+            <m:sSubPr>
+              <m:ctrlPr>
+                <w:rPr>
+                  <w:rFonts w:ascii="Cambria Math" w:hAnsi="Cambria Math" w:cstheme="minorHAnsi"/>
+                  <w:i/>
+                  <w:color w:val="000000"/>
+                  <w:sz w:val="28"/>
+                  <w:szCs w:val="28"/>
+                  <w:lang w:val="uk-UA"/>
+                </w:rPr>
+              </m:ctrlPr>
+            </m:sSubPr>
+            <m:e>
+              <m:r>
+                <w:rPr>
+                  <w:rFonts w:ascii="Cambria Math" w:hAnsi="Cambria Math" w:cstheme="minorHAnsi"/>
+                  <w:color w:val="000000"/>
+                  <w:sz w:val="28"/>
+                  <w:szCs w:val="28"/>
+                  <w:lang w:val="en-US"/>
+                </w:rPr>
+                <m:t>U</m:t>
+              </m:r>
+            </m:e>
+            <m:sub>
+              <m:r>
+                <w:rPr>
+                  <w:rFonts w:ascii="Cambria Math" w:hAnsi="Cambria Math" w:cstheme="minorHAnsi"/>
+                  <w:color w:val="000000"/>
+                  <w:sz w:val="28"/>
+                  <w:szCs w:val="28"/>
+                  <w:lang w:val="uk-UA"/>
+                </w:rPr>
+                <m:t>ВС0</m:t>
+              </m:r>
+            </m:sub>
+          </m:sSub>
+          <m:r>
+            <w:rPr>
+              <w:rFonts w:ascii="Cambria Math" w:hAnsi="Cambria Math" w:cstheme="minorHAnsi"/>
+              <w:color w:val="000000"/>
+              <w:sz w:val="28"/>
+              <w:szCs w:val="28"/>
+              <w:lang w:val="uk-UA"/>
+            </w:rPr>
+            <m:t>= 1,56</m:t>
+          </m:r>
+          <m:r>
+            <w:rPr>
+              <w:rFonts w:ascii="Cambria Math" w:hAnsi="Cambria Math" w:cstheme="minorHAnsi"/>
+              <w:color w:val="000000"/>
+              <w:sz w:val="28"/>
+              <w:szCs w:val="28"/>
+              <w:lang w:val="uk-UA"/>
+            </w:rPr>
+            <m:t xml:space="preserve"> В</m:t>
+          </m:r>
+        </m:oMath>
+      </m:oMathPara>
+    </w:p>
+    <w:p>
+      <w:pPr>
+        <w:pStyle w:val="a3"/>
+        <w:rPr>
+          <w:rFonts w:cstheme="minorHAnsi"/>
+          <w:color w:val="000000"/>
+          <w:sz w:val="28"/>
+          <w:szCs w:val="28"/>
+          <w:lang w:val="uk-UA"/>
+        </w:rPr>
+      </w:pPr>
+      <m:oMathPara>
+        <m:oMath>
+          <m:sSub>
+            <m:sSubPr>
+              <m:ctrlPr>
+                <w:rPr>
+                  <w:rFonts w:ascii="Cambria Math" w:hAnsi="Cambria Math" w:cstheme="minorHAnsi"/>
+                  <w:i/>
+                  <w:color w:val="000000"/>
+                  <w:sz w:val="28"/>
+                  <w:szCs w:val="28"/>
+                  <w:lang w:val="uk-UA"/>
+                </w:rPr>
+              </m:ctrlPr>
+            </m:sSubPr>
+            <m:e>
+              <m:r>
+                <w:rPr>
+                  <w:rFonts w:ascii="Cambria Math" w:hAnsi="Cambria Math" w:cstheme="minorHAnsi"/>
+                  <w:color w:val="000000"/>
+                  <w:sz w:val="28"/>
+                  <w:szCs w:val="28"/>
+                  <w:lang w:val="en-US"/>
+                </w:rPr>
+                <m:t>І</m:t>
+              </m:r>
+            </m:e>
+            <m:sub>
+              <m:r>
+                <w:rPr>
+                  <w:rFonts w:ascii="Cambria Math" w:hAnsi="Cambria Math" w:cstheme="minorHAnsi"/>
+                  <w:color w:val="000000"/>
+                  <w:sz w:val="28"/>
+                  <w:szCs w:val="28"/>
+                  <w:lang w:val="uk-UA"/>
+                </w:rPr>
+                <m:t>с0</m:t>
+              </m:r>
+            </m:sub>
+          </m:sSub>
+          <m:r>
+            <w:rPr>
+              <w:rFonts w:ascii="Cambria Math" w:hAnsi="Cambria Math" w:cstheme="minorHAnsi"/>
+              <w:color w:val="000000"/>
+              <w:sz w:val="28"/>
+              <w:szCs w:val="28"/>
+              <w:lang w:val="uk-UA"/>
+            </w:rPr>
+            <m:t xml:space="preserve">= </m:t>
+          </m:r>
+          <m:r>
+            <w:rPr>
+              <w:rFonts w:ascii="Cambria Math" w:hAnsi="Cambria Math" w:cstheme="minorHAnsi"/>
+              <w:color w:val="000000"/>
+              <w:sz w:val="28"/>
+              <w:szCs w:val="28"/>
+              <w:lang w:val="en-US"/>
+            </w:rPr>
+            <m:t>866,4</m:t>
+          </m:r>
+          <m:r>
+            <w:rPr>
+              <w:rFonts w:ascii="Cambria Math" w:hAnsi="Cambria Math" w:cstheme="minorHAnsi"/>
+              <w:color w:val="000000"/>
+              <w:sz w:val="28"/>
+              <w:szCs w:val="28"/>
+              <w:lang w:val="en-US"/>
+            </w:rPr>
+            <m:t xml:space="preserve"> </m:t>
+          </m:r>
+          <m:r>
+            <w:rPr>
+              <w:rFonts w:ascii="Cambria Math" w:hAnsi="Cambria Math" w:cstheme="minorHAnsi"/>
+              <w:color w:val="000000"/>
+              <w:sz w:val="28"/>
+              <w:szCs w:val="28"/>
+              <w:lang w:val="uk-UA"/>
+            </w:rPr>
+            <m:t>м</m:t>
+          </m:r>
+          <m:r>
+            <w:rPr>
+              <w:rFonts w:ascii="Cambria Math" w:hAnsi="Cambria Math" w:cstheme="minorHAnsi"/>
+              <w:color w:val="000000"/>
+              <w:sz w:val="28"/>
+              <w:szCs w:val="28"/>
+              <w:lang w:val="uk-UA"/>
+            </w:rPr>
+            <m:t>к</m:t>
+          </m:r>
+          <m:r>
+            <w:rPr>
+              <w:rFonts w:ascii="Cambria Math" w:hAnsi="Cambria Math" w:cstheme="minorHAnsi"/>
+              <w:color w:val="000000"/>
+              <w:sz w:val="28"/>
+              <w:szCs w:val="28"/>
+              <w:lang w:val="uk-UA"/>
+            </w:rPr>
+            <m:t>А</m:t>
+          </m:r>
+        </m:oMath>
+      </m:oMathPara>
+    </w:p>
+    <w:p>
+      <w:pPr>
+        <w:spacing w:after="160" w:line="259" w:lineRule="auto"/>
+        <w:rPr>
+          <w:rFonts w:cstheme="minorHAnsi"/>
+          <w:color w:val="000000"/>
+          <w:sz w:val="28"/>
+          <w:szCs w:val="28"/>
+          <w:lang w:val="uk-UA"/>
+        </w:rPr>
+      </w:pPr>
+    </w:p>
+    <w:p>
+      <w:pPr>
+        <w:spacing w:after="160" w:line="259" w:lineRule="auto"/>
+        <w:rPr>
+          <w:rFonts w:cstheme="minorHAnsi"/>
+          <w:color w:val="000000"/>
+          <w:sz w:val="28"/>
+          <w:szCs w:val="28"/>
+          <w:lang w:val="uk-UA"/>
+        </w:rPr>
+      </w:pPr>
+      <w:r>
+        <w:rPr>
+          <w:rFonts w:cstheme="minorHAnsi"/>
+          <w:color w:val="000000"/>
+          <w:sz w:val="28"/>
+          <w:szCs w:val="28"/>
+          <w:lang w:val="uk-UA"/>
+        </w:rPr>
+        <w:lastRenderedPageBreak/>
+        <w:t>3.</w:t>
+      </w:r>
+      <w:r>
+        <w:rPr>
+          <w:rFonts w:cstheme="minorHAnsi"/>
+          <w:color w:val="000000"/>
+          <w:sz w:val="28"/>
+          <w:szCs w:val="28"/>
+          <w:lang w:val="uk-UA"/>
+        </w:rPr>
+        <w:t>Увімкнути джерело та виставити вхідну син</w:t>
+      </w:r>
+      <w:r>
+        <w:rPr>
+          <w:rFonts w:cstheme="minorHAnsi"/>
+          <w:color w:val="000000"/>
+          <w:sz w:val="28"/>
+          <w:szCs w:val="28"/>
+          <w:lang w:val="uk-UA"/>
+        </w:rPr>
+        <w:t>усоїдальну напругу амплітудою 20</w:t>
+      </w:r>
+      <w:r>
+        <w:rPr>
+          <w:rFonts w:cstheme="minorHAnsi"/>
+          <w:color w:val="000000"/>
+          <w:sz w:val="28"/>
+          <w:szCs w:val="28"/>
+          <w:lang w:val="uk-UA"/>
+        </w:rPr>
+        <w:t xml:space="preserve">мВ та частотою 1кГц, вивести на один екран напругу на вході та виході, переконатися що підсилювач зсуває фазу вхідного сигналу на </w:t>
+      </w:r>
+      <m:oMath>
+        <m:sSup>
+          <m:sSupPr>
+            <m:ctrlPr>
+              <w:rPr>
+                <w:rFonts w:ascii="Cambria Math" w:hAnsi="Cambria Math" w:cstheme="minorHAnsi"/>
+                <w:i/>
+                <w:color w:val="000000"/>
+                <w:sz w:val="28"/>
+                <w:szCs w:val="28"/>
+                <w:lang w:val="uk-UA"/>
+              </w:rPr>
+            </m:ctrlPr>
+          </m:sSupPr>
+          <m:e>
+            <m:r>
+              <w:rPr>
+                <w:rFonts w:ascii="Cambria Math" w:hAnsi="Cambria Math" w:cstheme="minorHAnsi"/>
+                <w:color w:val="000000"/>
+                <w:sz w:val="28"/>
+                <w:szCs w:val="28"/>
+                <w:lang w:val="uk-UA"/>
+              </w:rPr>
+              <m:t>180</m:t>
+            </m:r>
+          </m:e>
+          <m:sup>
+            <m:r>
+              <w:rPr>
+                <w:rFonts w:ascii="Cambria Math" w:hAnsi="Cambria Math" w:cstheme="minorHAnsi"/>
+                <w:color w:val="000000"/>
+                <w:sz w:val="28"/>
+                <w:szCs w:val="28"/>
+                <w:lang w:val="uk-UA"/>
+              </w:rPr>
+              <m:t>о</m:t>
+            </m:r>
+          </m:sup>
+        </m:sSup>
+      </m:oMath>
+      <w:r>
+        <w:rPr>
+          <w:rFonts w:cstheme="minorHAnsi"/>
+          <w:color w:val="000000"/>
+          <w:sz w:val="28"/>
+          <w:szCs w:val="28"/>
+          <w:lang w:val="uk-UA"/>
+        </w:rPr>
+        <w:t>. Результа</w:t>
+      </w:r>
+      <w:r>
+        <w:rPr>
+          <w:rFonts w:cstheme="minorHAnsi"/>
+          <w:color w:val="000000"/>
+          <w:sz w:val="28"/>
+          <w:szCs w:val="28"/>
+          <w:lang w:val="uk-UA"/>
+        </w:rPr>
+        <w:t>т моделювання показані на Рис.5</w:t>
+      </w:r>
+      <w:r>
+        <w:rPr>
+          <w:rFonts w:cstheme="minorHAnsi"/>
+          <w:color w:val="000000"/>
+          <w:sz w:val="28"/>
+          <w:szCs w:val="28"/>
+          <w:lang w:val="uk-UA"/>
+        </w:rPr>
+        <w:t>.</w:t>
+      </w:r>
+    </w:p>
+    <w:p>
+      <w:pPr>
+        <w:spacing w:after="160" w:line="259" w:lineRule="auto"/>
+        <w:rPr>
+          <w:rFonts w:cstheme="minorHAnsi"/>
+          <w:color w:val="000000"/>
+          <w:sz w:val="28"/>
+          <w:szCs w:val="28"/>
+          <w:lang w:val="uk-UA"/>
+        </w:rPr>
+      </w:pPr>
+    </w:p>
+    <w:p>
+      <w:pPr>
+        <w:spacing w:after="160" w:line="259" w:lineRule="auto"/>
+        <w:rPr>
+          <w:rFonts w:cstheme="minorHAnsi"/>
+          <w:color w:val="000000"/>
+          <w:sz w:val="28"/>
+          <w:szCs w:val="28"/>
+          <w:lang w:val="uk-UA"/>
+        </w:rPr>
+      </w:pPr>
+    </w:p>
+    <w:p>
+      <w:pPr>
+        <w:pStyle w:val="a3"/>
+        <w:jc w:val="center"/>
+        <w:rPr>
+          <w:rFonts w:cstheme="minorHAnsi"/>
+          <w:color w:val="000000"/>
+          <w:sz w:val="28"/>
+          <w:szCs w:val="28"/>
+          <w:lang w:val="uk-UA"/>
+        </w:rPr>
+      </w:pPr>
+      <w:r>
+        <w:rPr>
+          <w:rFonts w:cstheme="minorHAnsi"/>
+          <w:color w:val="000000"/>
+          <w:sz w:val="28"/>
+          <w:szCs w:val="28"/>
+          <w:lang w:val="uk-UA"/>
+        </w:rPr>
+        <w:t>Рис.5</w:t>
+      </w:r>
+      <w:r>
+        <w:rPr>
+          <w:rFonts w:cstheme="minorHAnsi"/>
+          <w:color w:val="000000"/>
+          <w:sz w:val="28"/>
+          <w:szCs w:val="28"/>
+          <w:lang w:val="uk-UA"/>
+        </w:rPr>
+        <w:t xml:space="preserve"> Результат моделювання</w:t>
+      </w:r>
+    </w:p>
+    <w:p>
+      <w:pPr>
+        <w:spacing w:after="160" w:line="259" w:lineRule="auto"/>
+        <w:rPr>
+          <w:rFonts w:cstheme="minorHAnsi"/>
+          <w:color w:val="000000"/>
+          <w:sz w:val="28"/>
+          <w:szCs w:val="28"/>
+          <w:lang w:val="uk-UA"/>
+        </w:rPr>
+      </w:pPr>
+      <w:r>
+        <w:rPr>
+          <w:rFonts w:cstheme="minorHAnsi"/>
+          <w:color w:val="000000"/>
+          <w:sz w:val="28"/>
+          <w:szCs w:val="28"/>
+          <w:lang w:val="uk-UA"/>
+        </w:rPr>
+        <w:t>4.</w:t>
+      </w:r>
+      <w:r>
+        <w:rPr>
+          <w:rFonts w:cstheme="minorHAnsi"/>
+          <w:color w:val="000000"/>
+          <w:sz w:val="28"/>
+          <w:szCs w:val="28"/>
+          <w:lang w:val="uk-UA"/>
+        </w:rPr>
+        <w:t>Виконати те саме на практиці. Результат показаний на Рис.6</w:t>
+      </w:r>
+      <w:r>
+        <w:rPr>
+          <w:rFonts w:cstheme="minorHAnsi"/>
+          <w:color w:val="000000"/>
+          <w:sz w:val="28"/>
+          <w:szCs w:val="28"/>
+          <w:lang w:val="uk-UA"/>
+        </w:rPr>
+        <w:br/>
+      </w:r>
+      <w:r>
+        <w:rPr>
+          <w:rFonts w:cstheme="minorHAnsi"/>
+          <w:noProof/>
+          <w:color w:val="000000"/>
+          <w:sz w:val="28"/>
+          <w:szCs w:val="28"/>
+          <w:lang w:val="uk-UA" w:eastAsia="uk-UA"/>
+        </w:rPr>
+        <w:drawing>
+          <wp:inline distT="0" distB="0" distL="0" distR="0">
+            <wp:extent cx="6120765" cy="3327055"/>
+            <wp:effectExtent l="0" t="0" r="0" b="6985"/>
+            <wp:docPr id="8" name="Рисунок 8" descr="C:\Users\Olexandr\Desktop\ЛАБА3\Підсилювач(Сигнал 20мВ).jpeg"/>
+            <wp:cNvGraphicFramePr>
+              <a:graphicFrameLocks xmlns:a="http://schemas.openxmlformats.org/drawingml/2006/main" noChangeAspect="1"/>
+            </wp:cNvGraphicFramePr>
+            <a:graphic xmlns:a="http://schemas.openxmlformats.org/drawingml/2006/main">
+              <a:graphicData uri="http://schemas.openxmlformats.org/drawingml/2006/picture">
+                <pic:pic xmlns:pic="http://schemas.openxmlformats.org/drawingml/2006/picture">
+                  <pic:nvPicPr>
+                    <pic:cNvPr id="0" name="Picture 1" descr="C:\Users\Olexandr\Desktop\ЛАБА3\Підсилювач(Сигнал 20мВ).jpeg"/>
+                    <pic:cNvPicPr>
+                      <a:picLocks noChangeAspect="1" noChangeArrowheads="1"/>
+                    </pic:cNvPicPr>
+                  </pic:nvPicPr>
+                  <pic:blipFill>
+                    <a:blip r:embed="rId9">
+                      <a:extLst>
+                        <a:ext uri="{28A0092B-C50C-407E-A947-70E740481C1C}">
+                          <a14:useLocalDpi xmlns:a14="http://schemas.microsoft.com/office/drawing/2010/main" val="0"/>
+                        </a:ext>
+                      </a:extLst>
+                    </a:blip>
+                    <a:srcRect/>
+                    <a:stretch>
+                      <a:fillRect/>
+                    </a:stretch>
+                  </pic:blipFill>
+                  <pic:spPr bwMode="auto">
+                    <a:xfrm>
+                      <a:off x="0" y="0"/>
+                      <a:ext cx="6120765" cy="3327055"/>
+                    </a:xfrm>
+                    <a:prstGeom prst="rect">
+                      <a:avLst/>
+                    </a:prstGeom>
+                    <a:noFill/>
+                    <a:ln>
+                      <a:noFill/>
+                    </a:ln>
+                  </pic:spPr>
+                </pic:pic>
+              </a:graphicData>
+            </a:graphic>
+          </wp:inline>
+        </w:drawing>
+      </w:r>
+    </w:p>
+    <w:p>
+      <w:pPr>
+        <w:jc w:val="center"/>
+        <w:rPr>
+          <w:rFonts w:cstheme="minorHAnsi"/>
+          <w:color w:val="000000"/>
+          <w:sz w:val="28"/>
+          <w:szCs w:val="28"/>
+          <w:lang w:val="uk-UA"/>
+        </w:rPr>
+      </w:pPr>
+      <w:r>
+        <w:rPr>
+          <w:rFonts w:cstheme="minorHAnsi"/>
+          <w:color w:val="000000"/>
+          <w:sz w:val="28"/>
+          <w:szCs w:val="28"/>
+          <w:lang w:val="uk-UA"/>
+        </w:rPr>
+        <w:t>Рис.6</w:t>
+      </w:r>
+      <w:r>
+        <w:rPr>
+          <w:rFonts w:cstheme="minorHAnsi"/>
+          <w:color w:val="000000"/>
+          <w:sz w:val="28"/>
+          <w:szCs w:val="28"/>
+          <w:lang w:val="uk-UA"/>
+        </w:rPr>
+        <w:t xml:space="preserve"> Результат виміру</w:t>
+      </w:r>
+    </w:p>
+    <w:p>
+      <w:pPr>
+        <w:spacing w:after="160" w:line="259" w:lineRule="auto"/>
+        <w:rPr>
+          <w:rFonts w:cstheme="minorHAnsi"/>
+          <w:color w:val="000000"/>
+          <w:sz w:val="28"/>
+          <w:szCs w:val="28"/>
+          <w:lang w:val="uk-UA"/>
+        </w:rPr>
+      </w:pPr>
+      <w:r>
+        <w:rPr>
+          <w:rFonts w:cstheme="minorHAnsi"/>
+          <w:color w:val="000000"/>
+          <w:sz w:val="28"/>
+          <w:szCs w:val="28"/>
+          <w:lang w:val="uk-UA"/>
+        </w:rPr>
+        <w:t>5.</w:t>
+      </w:r>
+      <w:r>
+        <w:rPr>
+          <w:rFonts w:cstheme="minorHAnsi"/>
+          <w:color w:val="000000"/>
+          <w:sz w:val="28"/>
+          <w:szCs w:val="28"/>
+          <w:lang w:val="uk-UA"/>
+        </w:rPr>
+        <w:t>Визначимо коефіцієнт підсилення за напругою як відношення амплітуди вихідного сигналу до амплітуди вхідного сигналу.</w:t>
+      </w:r>
+    </w:p>
+    <w:p>
+      <w:pPr>
+        <w:spacing w:after="160" w:line="259" w:lineRule="auto"/>
+        <w:rPr>
+          <w:rFonts w:cstheme="minorHAnsi"/>
+          <w:color w:val="000000"/>
+          <w:sz w:val="28"/>
+          <w:szCs w:val="28"/>
+          <w:lang w:val="uk-UA"/>
+        </w:rPr>
+      </w:pPr>
+      <w:r>
+        <w:rPr>
+          <w:rFonts w:cstheme="minorHAnsi"/>
+          <w:color w:val="000000"/>
+          <w:sz w:val="28"/>
+          <w:szCs w:val="28"/>
+          <w:lang w:val="en-US"/>
+        </w:rPr>
+        <w:t>U</w:t>
+      </w:r>
+      <w:proofErr w:type="spellStart"/>
+      <w:r>
+        <w:rPr>
+          <w:rFonts w:cstheme="minorHAnsi"/>
+          <w:color w:val="000000"/>
+          <w:sz w:val="28"/>
+          <w:szCs w:val="28"/>
+          <w:vertAlign w:val="subscript"/>
+          <w:lang w:val="uk-UA"/>
+        </w:rPr>
+        <w:t>вих</w:t>
+      </w:r>
+      <w:proofErr w:type="spellEnd"/>
+      <w:r>
+        <w:rPr>
+          <w:rFonts w:cstheme="minorHAnsi"/>
+          <w:color w:val="000000"/>
+          <w:sz w:val="28"/>
+          <w:szCs w:val="28"/>
+          <w:lang w:val="uk-UA"/>
+        </w:rPr>
+        <w:t>= 500мВ</w:t>
+      </w:r>
+    </w:p>
+    <w:p>
+      <w:pPr>
+        <w:spacing w:after="160" w:line="259" w:lineRule="auto"/>
+        <w:rPr>
+          <w:rFonts w:cstheme="minorHAnsi"/>
+          <w:color w:val="000000"/>
+          <w:sz w:val="28"/>
+          <w:szCs w:val="28"/>
+          <w:lang w:val="uk-UA"/>
+        </w:rPr>
+      </w:pPr>
+      <w:r>
+        <w:rPr>
+          <w:rFonts w:cstheme="minorHAnsi"/>
+          <w:color w:val="000000"/>
+          <w:sz w:val="28"/>
+          <w:szCs w:val="28"/>
+          <w:lang w:val="en-US"/>
+        </w:rPr>
+        <w:t>U</w:t>
+      </w:r>
+      <w:proofErr w:type="spellStart"/>
+      <w:r>
+        <w:rPr>
+          <w:rFonts w:cstheme="minorHAnsi"/>
+          <w:color w:val="000000"/>
+          <w:sz w:val="28"/>
+          <w:szCs w:val="28"/>
+          <w:vertAlign w:val="subscript"/>
+          <w:lang w:val="uk-UA"/>
+        </w:rPr>
+        <w:t>вх</w:t>
+      </w:r>
+      <w:proofErr w:type="spellEnd"/>
+      <w:r>
+        <w:rPr>
+          <w:rFonts w:cstheme="minorHAnsi"/>
+          <w:color w:val="000000"/>
+          <w:sz w:val="28"/>
+          <w:szCs w:val="28"/>
+          <w:lang w:val="uk-UA"/>
+        </w:rPr>
+        <w:t>= -25</w:t>
+      </w:r>
+      <w:r>
+        <w:rPr>
+          <w:rFonts w:cstheme="minorHAnsi"/>
+          <w:color w:val="000000"/>
+          <w:sz w:val="28"/>
+          <w:szCs w:val="28"/>
+          <w:lang w:val="uk-UA"/>
+        </w:rPr>
+        <w:t>мВ</w:t>
+      </w:r>
+    </w:p>
+    <w:p>
+      <w:pPr>
+        <w:pStyle w:val="a3"/>
+        <w:rPr>
+          <w:rFonts w:cstheme="minorHAnsi"/>
+          <w:color w:val="000000"/>
+          <w:sz w:val="28"/>
+          <w:szCs w:val="28"/>
+          <w:lang w:val="uk-UA"/>
+        </w:rPr>
+      </w:pPr>
+      <m:oMathPara>
+        <m:oMath>
+          <m:sSub>
+            <m:sSubPr>
+              <m:ctrlPr>
+                <w:rPr>
+                  <w:rFonts w:ascii="Cambria Math" w:hAnsi="Cambria Math" w:cstheme="minorHAnsi"/>
+                  <w:i/>
+                  <w:color w:val="000000"/>
+                  <w:sz w:val="28"/>
+                  <w:szCs w:val="28"/>
+                  <w:lang w:val="uk-UA"/>
+                </w:rPr>
+              </m:ctrlPr>
+            </m:sSubPr>
+            <m:e>
+              <m:r>
+                <w:rPr>
+                  <w:rFonts w:ascii="Cambria Math" w:hAnsi="Cambria Math" w:cstheme="minorHAnsi"/>
+                  <w:color w:val="000000"/>
+                  <w:sz w:val="28"/>
+                  <w:szCs w:val="28"/>
+                  <w:lang w:val="en-US"/>
+                </w:rPr>
+                <m:t>K</m:t>
+              </m:r>
+            </m:e>
+            <m:sub>
+              <m:r>
+                <w:rPr>
+                  <w:rFonts w:ascii="Cambria Math" w:hAnsi="Cambria Math" w:cstheme="minorHAnsi"/>
+                  <w:color w:val="000000"/>
+                  <w:sz w:val="28"/>
+                  <w:szCs w:val="28"/>
+                  <w:lang w:val="uk-UA"/>
+                </w:rPr>
+                <m:t>U</m:t>
+              </m:r>
+            </m:sub>
+          </m:sSub>
+          <m:r>
+            <w:rPr>
+              <w:rFonts w:ascii="Cambria Math" w:hAnsi="Cambria Math" w:cstheme="minorHAnsi"/>
+              <w:color w:val="000000"/>
+              <w:sz w:val="28"/>
+              <w:szCs w:val="28"/>
+              <w:lang w:val="uk-UA"/>
+            </w:rPr>
+            <m:t xml:space="preserve">= </m:t>
+          </m:r>
+          <m:f>
+            <m:fPr>
+              <m:ctrlPr>
+                <w:rPr>
+                  <w:rFonts w:ascii="Cambria Math" w:hAnsi="Cambria Math" w:cstheme="minorHAnsi"/>
+                  <w:i/>
+                  <w:color w:val="000000"/>
+                  <w:sz w:val="28"/>
+                  <w:szCs w:val="28"/>
+                  <w:lang w:val="uk-UA"/>
+                </w:rPr>
+              </m:ctrlPr>
+            </m:fPr>
+            <m:num>
+              <m:r>
+                <w:rPr>
+                  <w:rFonts w:ascii="Cambria Math" w:hAnsi="Cambria Math" w:cstheme="minorHAnsi"/>
+                  <w:color w:val="000000"/>
+                  <w:sz w:val="28"/>
+                  <w:szCs w:val="28"/>
+                  <w:lang w:val="uk-UA"/>
+                </w:rPr>
+                <m:t>500</m:t>
+              </m:r>
+            </m:num>
+            <m:den>
+              <m:r>
+                <w:rPr>
+                  <w:rFonts w:ascii="Cambria Math" w:hAnsi="Cambria Math" w:cstheme="minorHAnsi"/>
+                  <w:color w:val="000000"/>
+                  <w:sz w:val="28"/>
+                  <w:szCs w:val="28"/>
+                  <w:lang w:val="uk-UA"/>
+                </w:rPr>
+                <m:t>-</m:t>
+              </m:r>
+              <m:r>
+                <w:rPr>
+                  <w:rFonts w:ascii="Cambria Math" w:hAnsi="Cambria Math" w:cstheme="minorHAnsi"/>
+                  <w:color w:val="000000"/>
+                  <w:sz w:val="28"/>
+                  <w:szCs w:val="28"/>
+                  <w:lang w:val="uk-UA"/>
+                </w:rPr>
+                <m:t>25</m:t>
+              </m:r>
+            </m:den>
+          </m:f>
+          <m:r>
+            <w:rPr>
+              <w:rFonts w:ascii="Cambria Math" w:hAnsi="Cambria Math" w:cstheme="minorHAnsi"/>
+              <w:color w:val="000000"/>
+              <w:sz w:val="28"/>
+              <w:szCs w:val="28"/>
+              <w:lang w:val="uk-UA"/>
+            </w:rPr>
+            <m:t xml:space="preserve"> =</m:t>
+          </m:r>
+          <m:r>
+            <w:rPr>
+              <w:rFonts w:ascii="Cambria Math" w:hAnsi="Cambria Math" w:cstheme="minorHAnsi"/>
+              <w:color w:val="000000"/>
+              <w:sz w:val="28"/>
+              <w:szCs w:val="28"/>
+              <w:lang w:val="uk-UA"/>
+            </w:rPr>
+            <m:t>-</m:t>
+          </m:r>
+          <m:r>
+            <w:rPr>
+              <w:rFonts w:ascii="Cambria Math" w:hAnsi="Cambria Math" w:cstheme="minorHAnsi"/>
+              <w:color w:val="000000"/>
+              <w:sz w:val="28"/>
+              <w:szCs w:val="28"/>
+              <w:lang w:val="uk-UA"/>
+            </w:rPr>
+            <m:t>20</m:t>
+          </m:r>
+        </m:oMath>
+      </m:oMathPara>
+    </w:p>
+    <w:p>
+      <w:pPr>
+        <w:spacing w:after="160" w:line="259" w:lineRule="auto"/>
+        <w:rPr>
+          <w:rFonts w:cstheme="minorHAnsi"/>
+          <w:color w:val="000000"/>
+          <w:sz w:val="28"/>
+          <w:szCs w:val="28"/>
+        </w:rPr>
+      </w:pPr>
+      <w:r>
+        <w:rPr>
+          <w:rFonts w:cstheme="minorHAnsi"/>
+          <w:color w:val="000000"/>
+          <w:sz w:val="28"/>
+          <w:szCs w:val="28"/>
+          <w:lang w:val="uk-UA"/>
+        </w:rPr>
+        <w:t>6.</w:t>
+      </w:r>
+      <w:r>
+        <w:rPr>
+          <w:rFonts w:cstheme="minorHAnsi"/>
+          <w:color w:val="000000"/>
+          <w:sz w:val="28"/>
+          <w:szCs w:val="28"/>
+          <w:lang w:val="uk-UA"/>
+        </w:rPr>
+        <w:t>Визначимо максимальну</w:t>
+      </w:r>
+      <w:r>
+        <w:rPr>
+          <w:rFonts w:cstheme="minorHAnsi"/>
+          <w:color w:val="000000"/>
+          <w:sz w:val="28"/>
+          <w:szCs w:val="28"/>
+        </w:rPr>
+        <w:t xml:space="preserve"> </w:t>
+      </w:r>
+      <w:r>
+        <w:rPr>
+          <w:rFonts w:cstheme="minorHAnsi"/>
+          <w:color w:val="000000"/>
+          <w:sz w:val="28"/>
+          <w:szCs w:val="28"/>
+          <w:lang w:val="uk-UA"/>
+        </w:rPr>
+        <w:t>амплітуду вхідної напруги при перевищенні якої на виході підсилювача почнуть виникати нелінійні спотворення. Експериментальне відображення показано на Рис.</w:t>
+      </w:r>
+      <w:r>
+        <w:rPr>
+          <w:rFonts w:cstheme="minorHAnsi"/>
+          <w:color w:val="000000"/>
+          <w:sz w:val="28"/>
+          <w:szCs w:val="28"/>
+        </w:rPr>
+        <w:t>7</w:t>
+      </w:r>
+    </w:p>
+    <w:p>
+      <w:pPr>
+        <w:ind w:left="360"/>
+        <w:rPr>
+          <w:rFonts w:cstheme="minorHAnsi"/>
+          <w:color w:val="000000"/>
+          <w:sz w:val="28"/>
+          <w:szCs w:val="28"/>
+          <w:lang w:val="uk-UA"/>
+        </w:rPr>
+      </w:pPr>
+      <m:oMathPara>
+        <m:oMath>
+          <m:sSub>
+            <m:sSubPr>
+              <m:ctrlPr>
+                <w:rPr>
+                  <w:rFonts w:ascii="Cambria Math" w:hAnsi="Cambria Math" w:cstheme="minorHAnsi"/>
+                  <w:i/>
+                  <w:color w:val="000000"/>
+                  <w:sz w:val="28"/>
+                  <w:szCs w:val="28"/>
+                  <w:lang w:val="uk-UA"/>
+                </w:rPr>
+              </m:ctrlPr>
+            </m:sSubPr>
+            <m:e>
+              <m:r>
+                <w:rPr>
+                  <w:rFonts w:ascii="Cambria Math" w:hAnsi="Cambria Math" w:cstheme="minorHAnsi"/>
+                  <w:color w:val="000000"/>
+                  <w:sz w:val="28"/>
+                  <w:szCs w:val="28"/>
+                  <w:lang w:val="en-US"/>
+                </w:rPr>
+                <m:t>U</m:t>
+              </m:r>
+            </m:e>
+            <m:sub>
+              <m:r>
+                <w:rPr>
+                  <w:rFonts w:ascii="Cambria Math" w:hAnsi="Cambria Math" w:cstheme="minorHAnsi"/>
+                  <w:color w:val="000000"/>
+                  <w:sz w:val="28"/>
+                  <w:szCs w:val="28"/>
+                  <w:lang w:val="uk-UA"/>
+                </w:rPr>
+                <m:t>ВХ</m:t>
+              </m:r>
+              <m:r>
+                <w:rPr>
+                  <w:rFonts w:ascii="Cambria Math" w:hAnsi="Cambria Math" w:cstheme="minorHAnsi"/>
+                  <w:color w:val="000000"/>
+                  <w:sz w:val="28"/>
+                  <w:szCs w:val="28"/>
+                  <w:lang w:val="en-US"/>
+                </w:rPr>
+                <m:t>max</m:t>
+              </m:r>
+            </m:sub>
+          </m:sSub>
+          <m:r>
+            <w:rPr>
+              <w:rFonts w:ascii="Cambria Math" w:hAnsi="Cambria Math" w:cstheme="minorHAnsi"/>
+              <w:color w:val="000000"/>
+              <w:sz w:val="28"/>
+              <w:szCs w:val="28"/>
+              <w:lang w:val="uk-UA"/>
+            </w:rPr>
+            <m:t>= 75</m:t>
+          </m:r>
+          <m:r>
+            <w:rPr>
+              <w:rFonts w:ascii="Cambria Math" w:hAnsi="Cambria Math" w:cstheme="minorHAnsi"/>
+              <w:color w:val="000000"/>
+              <w:sz w:val="28"/>
+              <w:szCs w:val="28"/>
+              <w:lang w:val="uk-UA"/>
+            </w:rPr>
+            <m:t>мВ</m:t>
+          </m:r>
+        </m:oMath>
+      </m:oMathPara>
+    </w:p>
+    <w:p>
+      <w:pPr>
+        <w:ind w:left="360"/>
+        <w:rPr>
+          <w:rFonts w:cstheme="minorHAnsi"/>
+          <w:color w:val="000000"/>
+          <w:sz w:val="28"/>
+          <w:szCs w:val="28"/>
+          <w:lang w:val="uk-UA"/>
+        </w:rPr>
+      </w:pPr>
+      <w:r>
+        <w:rPr>
+          <w:rFonts w:cstheme="minorHAnsi"/>
+          <w:noProof/>
+          <w:color w:val="000000"/>
+          <w:sz w:val="28"/>
+          <w:szCs w:val="28"/>
+          <w:lang w:val="uk-UA" w:eastAsia="uk-UA"/>
+        </w:rPr>
+        <w:lastRenderedPageBreak/>
+        <w:drawing>
+          <wp:inline distT="0" distB="0" distL="0" distR="0">
+            <wp:extent cx="6120765" cy="3327055"/>
+            <wp:effectExtent l="0" t="0" r="0" b="6985"/>
+            <wp:docPr id="9" name="Рисунок 9" descr="C:\Users\Olexandr\Desktop\ЛАБА3\Підсилювач(Сигнал викривлення1).jpeg"/>
+            <wp:cNvGraphicFramePr>
+              <a:graphicFrameLocks xmlns:a="http://schemas.openxmlformats.org/drawingml/2006/main" noChangeAspect="1"/>
+            </wp:cNvGraphicFramePr>
+            <a:graphic xmlns:a="http://schemas.openxmlformats.org/drawingml/2006/main">
+              <a:graphicData uri="http://schemas.openxmlformats.org/drawingml/2006/picture">
+                <pic:pic xmlns:pic="http://schemas.openxmlformats.org/drawingml/2006/picture">
+                  <pic:nvPicPr>
+                    <pic:cNvPr id="0" name="Picture 2" descr="C:\Users\Olexandr\Desktop\ЛАБА3\Підсилювач(Сигнал викривлення1).jpeg"/>
+                    <pic:cNvPicPr>
+                      <a:picLocks noChangeAspect="1" noChangeArrowheads="1"/>
+                    </pic:cNvPicPr>
+                  </pic:nvPicPr>
+                  <pic:blipFill>
+                    <a:blip r:embed="rId10">
+                      <a:extLst>
+                        <a:ext uri="{28A0092B-C50C-407E-A947-70E740481C1C}">
+                          <a14:useLocalDpi xmlns:a14="http://schemas.microsoft.com/office/drawing/2010/main" val="0"/>
+                        </a:ext>
+                      </a:extLst>
+                    </a:blip>
+                    <a:srcRect/>
+                    <a:stretch>
+                      <a:fillRect/>
+                    </a:stretch>
+                  </pic:blipFill>
+                  <pic:spPr bwMode="auto">
+                    <a:xfrm>
+                      <a:off x="0" y="0"/>
+                      <a:ext cx="6120765" cy="3327055"/>
+                    </a:xfrm>
+                    <a:prstGeom prst="rect">
+                      <a:avLst/>
+                    </a:prstGeom>
+                    <a:noFill/>
+                    <a:ln>
+                      <a:noFill/>
+                    </a:ln>
+                  </pic:spPr>
+                </pic:pic>
+              </a:graphicData>
+            </a:graphic>
+          </wp:inline>
+        </w:drawing>
+      </w:r>
+    </w:p>
+    <w:p>
+      <w:pPr>
+        <w:ind w:left="360"/>
+        <w:jc w:val="center"/>
+        <w:rPr>
+          <w:rFonts w:cstheme="minorHAnsi"/>
+          <w:color w:val="000000"/>
+          <w:sz w:val="28"/>
+          <w:szCs w:val="28"/>
+          <w:lang w:val="uk-UA"/>
+        </w:rPr>
+      </w:pPr>
+      <w:r>
+        <w:rPr>
+          <w:rFonts w:cstheme="minorHAnsi"/>
+          <w:color w:val="000000"/>
+          <w:sz w:val="28"/>
+          <w:szCs w:val="28"/>
+          <w:lang w:val="uk-UA"/>
+        </w:rPr>
+        <w:t>Рис.7 Сигнал викривлення</w:t>
+      </w:r>
+    </w:p>
+    <w:p>
+      <w:pPr>
+        <w:spacing w:after="160" w:line="259" w:lineRule="auto"/>
+        <w:rPr>
+          <w:rFonts w:cstheme="minorHAnsi"/>
+          <w:color w:val="000000"/>
+          <w:sz w:val="28"/>
+          <w:szCs w:val="28"/>
+        </w:rPr>
+      </w:pPr>
+      <w:r>
+        <w:rPr>
+          <w:rFonts w:cstheme="minorHAnsi"/>
+          <w:color w:val="000000"/>
+          <w:sz w:val="28"/>
+          <w:szCs w:val="28"/>
+          <w:lang w:val="uk-UA"/>
+        </w:rPr>
+        <w:t>7.</w:t>
+      </w:r>
+      <w:r>
+        <w:rPr>
+          <w:rFonts w:cstheme="minorHAnsi"/>
+          <w:color w:val="000000"/>
+          <w:sz w:val="28"/>
+          <w:szCs w:val="28"/>
+          <w:lang w:val="uk-UA"/>
+        </w:rPr>
+        <w:t xml:space="preserve">Визначимо передаточну провідність. Для цього збільшимо напругу </w:t>
+      </w:r>
+      <m:oMath>
+        <m:sSub>
+          <m:sSubPr>
+            <m:ctrlPr>
+              <w:rPr>
+                <w:rFonts w:ascii="Cambria Math" w:hAnsi="Cambria Math" w:cstheme="minorHAnsi"/>
+                <w:i/>
+                <w:color w:val="000000"/>
+                <w:sz w:val="28"/>
+                <w:szCs w:val="28"/>
+                <w:lang w:val="uk-UA"/>
+              </w:rPr>
+            </m:ctrlPr>
+          </m:sSubPr>
+          <m:e>
+            <m:r>
+              <w:rPr>
+                <w:rFonts w:ascii="Cambria Math" w:hAnsi="Cambria Math" w:cstheme="minorHAnsi"/>
+                <w:color w:val="000000"/>
+                <w:sz w:val="28"/>
+                <w:szCs w:val="28"/>
+                <w:lang w:val="en-US"/>
+              </w:rPr>
+              <m:t>U</m:t>
+            </m:r>
+          </m:e>
+          <m:sub>
+            <m:r>
+              <w:rPr>
+                <w:rFonts w:ascii="Cambria Math" w:hAnsi="Cambria Math" w:cstheme="minorHAnsi"/>
+                <w:color w:val="000000"/>
+                <w:sz w:val="28"/>
+                <w:szCs w:val="28"/>
+                <w:lang w:val="uk-UA"/>
+              </w:rPr>
+              <m:t>ЗВ</m:t>
+            </m:r>
+          </m:sub>
+        </m:sSub>
+      </m:oMath>
+    </w:p>
+    <w:p>
+      <w:pPr>
+        <w:rPr>
+          <w:rFonts w:cstheme="minorHAnsi"/>
+          <w:color w:val="000000"/>
+          <w:sz w:val="28"/>
+          <w:szCs w:val="28"/>
+          <w:lang w:val="uk-UA"/>
+        </w:rPr>
+      </w:pPr>
+      <w:r>
+        <w:rPr>
+          <w:rFonts w:cstheme="minorHAnsi"/>
+          <w:color w:val="000000"/>
+          <w:sz w:val="28"/>
+          <w:szCs w:val="28"/>
+          <w:lang w:val="uk-UA"/>
+        </w:rPr>
+        <w:t>на 0.</w:t>
+      </w:r>
+      <w:r>
+        <w:rPr>
+          <w:rFonts w:cstheme="minorHAnsi"/>
+          <w:color w:val="000000"/>
+          <w:sz w:val="28"/>
+          <w:szCs w:val="28"/>
+          <w:lang w:val="uk-UA"/>
+        </w:rPr>
+        <w:t>0</w:t>
+      </w:r>
+      <w:r>
+        <w:rPr>
+          <w:rFonts w:cstheme="minorHAnsi"/>
+          <w:color w:val="000000"/>
+          <w:sz w:val="28"/>
+          <w:szCs w:val="28"/>
+          <w:lang w:val="uk-UA"/>
+        </w:rPr>
+        <w:t>2</w:t>
+      </w:r>
+      <w:r>
+        <w:rPr>
+          <w:rFonts w:cstheme="minorHAnsi"/>
+          <w:color w:val="000000"/>
+          <w:sz w:val="28"/>
+          <w:szCs w:val="28"/>
+          <w:lang w:val="uk-UA"/>
+        </w:rPr>
+        <w:t>5</w:t>
+      </w:r>
+      <w:r>
+        <w:rPr>
+          <w:rFonts w:cstheme="minorHAnsi"/>
+          <w:color w:val="000000"/>
+          <w:sz w:val="28"/>
+          <w:szCs w:val="28"/>
+          <w:lang w:val="uk-UA"/>
+        </w:rPr>
+        <w:t xml:space="preserve">В та </w:t>
+      </w:r>
+      <w:proofErr w:type="spellStart"/>
+      <w:r>
+        <w:rPr>
+          <w:rFonts w:cstheme="minorHAnsi"/>
+          <w:color w:val="000000"/>
+          <w:sz w:val="28"/>
+          <w:szCs w:val="28"/>
+          <w:lang w:val="uk-UA"/>
+        </w:rPr>
+        <w:t>запишемо</w:t>
+      </w:r>
+      <w:proofErr w:type="spellEnd"/>
+      <w:r>
+        <w:rPr>
+          <w:rFonts w:cstheme="minorHAnsi"/>
+          <w:color w:val="000000"/>
+          <w:sz w:val="28"/>
+          <w:szCs w:val="28"/>
+          <w:lang w:val="uk-UA"/>
+        </w:rPr>
+        <w:t xml:space="preserve"> нове значення струму стоку. Потім визначимо передаточну провідність як відношення зміни струму </w:t>
+      </w:r>
+      <m:oMath>
+        <m:sSub>
+          <m:sSubPr>
+            <m:ctrlPr>
+              <w:rPr>
+                <w:rFonts w:ascii="Cambria Math" w:hAnsi="Cambria Math" w:cstheme="minorHAnsi"/>
+                <w:i/>
+                <w:color w:val="000000"/>
+                <w:sz w:val="28"/>
+                <w:szCs w:val="28"/>
+                <w:lang w:val="uk-UA"/>
+              </w:rPr>
+            </m:ctrlPr>
+          </m:sSubPr>
+          <m:e>
+            <m:r>
+              <w:rPr>
+                <w:rFonts w:ascii="Cambria Math" w:hAnsi="Cambria Math" w:cstheme="minorHAnsi"/>
+                <w:color w:val="000000"/>
+                <w:sz w:val="28"/>
+                <w:szCs w:val="28"/>
+              </w:rPr>
+              <m:t>І</m:t>
+            </m:r>
+          </m:e>
+          <m:sub>
+            <m:r>
+              <w:rPr>
+                <w:rFonts w:ascii="Cambria Math" w:hAnsi="Cambria Math" w:cstheme="minorHAnsi"/>
+                <w:color w:val="000000"/>
+                <w:sz w:val="28"/>
+                <w:szCs w:val="28"/>
+                <w:lang w:val="uk-UA"/>
+              </w:rPr>
+              <m:t>с</m:t>
+            </m:r>
+          </m:sub>
+        </m:sSub>
+      </m:oMath>
+      <w:r>
+        <w:rPr>
+          <w:rFonts w:cstheme="minorHAnsi"/>
+          <w:color w:val="000000"/>
+          <w:sz w:val="28"/>
+          <w:szCs w:val="28"/>
+          <w:lang w:val="uk-UA"/>
+        </w:rPr>
+        <w:t xml:space="preserve"> зміни напруги </w:t>
+      </w:r>
+      <m:oMath>
+        <m:sSub>
+          <m:sSubPr>
+            <m:ctrlPr>
+              <w:rPr>
+                <w:rFonts w:ascii="Cambria Math" w:hAnsi="Cambria Math" w:cstheme="minorHAnsi"/>
+                <w:i/>
+                <w:color w:val="000000"/>
+                <w:sz w:val="28"/>
+                <w:szCs w:val="28"/>
+                <w:lang w:val="uk-UA"/>
+              </w:rPr>
+            </m:ctrlPr>
+          </m:sSubPr>
+          <m:e>
+            <m:r>
+              <w:rPr>
+                <w:rFonts w:ascii="Cambria Math" w:hAnsi="Cambria Math" w:cstheme="minorHAnsi"/>
+                <w:color w:val="000000"/>
+                <w:sz w:val="28"/>
+                <w:szCs w:val="28"/>
+                <w:lang w:val="en-US"/>
+              </w:rPr>
+              <m:t>U</m:t>
+            </m:r>
+          </m:e>
+          <m:sub>
+            <m:r>
+              <w:rPr>
+                <w:rFonts w:ascii="Cambria Math" w:hAnsi="Cambria Math" w:cstheme="minorHAnsi"/>
+                <w:color w:val="000000"/>
+                <w:sz w:val="28"/>
+                <w:szCs w:val="28"/>
+                <w:lang w:val="uk-UA"/>
+              </w:rPr>
+              <m:t>ЗВ</m:t>
+            </m:r>
+          </m:sub>
+        </m:sSub>
+      </m:oMath>
+      <w:r>
+        <w:rPr>
+          <w:rFonts w:cstheme="minorHAnsi"/>
+          <w:color w:val="000000"/>
+          <w:sz w:val="28"/>
+          <w:szCs w:val="28"/>
+          <w:lang w:val="uk-UA"/>
+        </w:rPr>
+        <w:t>.</w:t>
+      </w:r>
+      <w:r>
+        <w:rPr>
+          <w:rFonts w:cstheme="minorHAnsi"/>
+          <w:color w:val="000000"/>
+          <w:sz w:val="28"/>
+          <w:szCs w:val="28"/>
+          <w:lang w:val="uk-UA"/>
+        </w:rPr>
+        <w:t xml:space="preserve"> </w:t>
+      </w:r>
+    </w:p>
+    <w:p>
+      <w:pPr>
+        <w:rPr>
+          <w:rFonts w:cstheme="minorHAnsi"/>
+          <w:color w:val="000000"/>
+          <w:sz w:val="28"/>
+          <w:szCs w:val="28"/>
+          <w:lang w:val="uk-UA"/>
+        </w:rPr>
+      </w:pPr>
+      <w:r>
+        <w:rPr>
+          <w:rFonts w:cstheme="minorHAnsi"/>
+          <w:color w:val="000000"/>
+          <w:sz w:val="28"/>
+          <w:szCs w:val="28"/>
+          <w:lang w:val="en-US"/>
+        </w:rPr>
+        <w:t>R</w:t>
+      </w:r>
+      <w:r>
+        <w:rPr>
+          <w:rFonts w:cstheme="minorHAnsi"/>
+          <w:color w:val="000000"/>
+          <w:sz w:val="28"/>
+          <w:szCs w:val="28"/>
+        </w:rPr>
+        <w:t>* = 75</w:t>
+      </w:r>
+      <w:r>
+        <w:rPr>
+          <w:rFonts w:cstheme="minorHAnsi"/>
+          <w:color w:val="000000"/>
+          <w:sz w:val="28"/>
+          <w:szCs w:val="28"/>
+          <w:lang w:val="uk-UA"/>
+        </w:rPr>
+        <w:t>кОм</w:t>
+      </w:r>
+    </w:p>
+    <w:p>
+      <w:pPr>
+        <w:rPr>
+          <w:rFonts w:cstheme="minorHAnsi"/>
+          <w:color w:val="000000"/>
+          <w:sz w:val="28"/>
+          <w:szCs w:val="28"/>
+          <w:lang w:val="uk-UA"/>
+        </w:rPr>
+      </w:pPr>
+      <w:r>
+        <w:rPr>
+          <w:rFonts w:cstheme="minorHAnsi"/>
+          <w:color w:val="000000"/>
+          <w:sz w:val="28"/>
+          <w:szCs w:val="28"/>
+          <w:lang w:val="uk-UA"/>
+        </w:rPr>
+        <w:t>∆</w:t>
+      </w:r>
+      <w:proofErr w:type="spellStart"/>
+      <w:r>
+        <w:rPr>
+          <w:rFonts w:cstheme="minorHAnsi"/>
+          <w:color w:val="000000"/>
+          <w:sz w:val="28"/>
+          <w:szCs w:val="28"/>
+          <w:lang w:val="uk-UA"/>
+        </w:rPr>
+        <w:t>Uзв</w:t>
+      </w:r>
+      <w:proofErr w:type="spellEnd"/>
+      <w:r>
+        <w:rPr>
+          <w:rFonts w:cstheme="minorHAnsi"/>
+          <w:color w:val="000000"/>
+          <w:sz w:val="28"/>
+          <w:szCs w:val="28"/>
+          <w:lang w:val="uk-UA"/>
+        </w:rPr>
+        <w:t>=</w:t>
+      </w:r>
+      <w:r>
+        <w:rPr>
+          <w:rFonts w:cstheme="minorHAnsi"/>
+          <w:color w:val="000000"/>
+          <w:sz w:val="28"/>
+          <w:szCs w:val="28"/>
+          <w:lang w:val="uk-UA"/>
+        </w:rPr>
+        <w:t>0.025В</w:t>
+      </w:r>
+    </w:p>
+    <w:p>
+      <w:pPr>
+        <w:rPr>
+          <w:rFonts w:cstheme="minorHAnsi"/>
+          <w:color w:val="000000"/>
+          <w:sz w:val="28"/>
+          <w:szCs w:val="28"/>
+          <w:lang w:val="uk-UA"/>
+        </w:rPr>
+      </w:pPr>
+      <w:r>
+        <w:rPr>
+          <w:rFonts w:cstheme="minorHAnsi"/>
+          <w:color w:val="000000"/>
+          <w:sz w:val="28"/>
+          <w:szCs w:val="28"/>
+          <w:lang w:val="uk-UA"/>
+        </w:rPr>
+        <w:t>I​с1​(U​зв0​+∆</w:t>
+      </w:r>
+      <w:proofErr w:type="spellStart"/>
+      <w:r>
+        <w:rPr>
+          <w:rFonts w:cstheme="minorHAnsi"/>
+          <w:color w:val="000000"/>
+          <w:sz w:val="28"/>
+          <w:szCs w:val="28"/>
+          <w:lang w:val="uk-UA"/>
+        </w:rPr>
+        <w:t>Uзв</w:t>
+      </w:r>
+      <w:proofErr w:type="spellEnd"/>
+      <w:r>
+        <w:rPr>
+          <w:rFonts w:cstheme="minorHAnsi"/>
+          <w:color w:val="000000"/>
+          <w:sz w:val="28"/>
+          <w:szCs w:val="28"/>
+          <w:lang w:val="uk-UA"/>
+        </w:rPr>
+        <w:t xml:space="preserve"> )</w:t>
+      </w:r>
+      <w:r>
+        <w:rPr>
+          <w:rFonts w:cstheme="minorHAnsi"/>
+          <w:color w:val="000000"/>
+          <w:sz w:val="28"/>
+          <w:szCs w:val="28"/>
+          <w:lang w:val="uk-UA"/>
+        </w:rPr>
+        <w:t>=99</w:t>
+      </w:r>
+      <w:r>
+        <w:rPr>
+          <w:rFonts w:cstheme="minorHAnsi"/>
+          <w:color w:val="000000"/>
+          <w:sz w:val="28"/>
+          <w:szCs w:val="28"/>
+          <w:lang w:val="uk-UA"/>
+        </w:rPr>
+        <w:t>3,8мкА</w:t>
+      </w:r>
+    </w:p>
+    <w:p>
+      <w:pPr>
+        <w:rPr>
+          <w:rFonts w:cstheme="minorHAnsi"/>
+          <w:color w:val="000000"/>
+          <w:sz w:val="28"/>
+          <w:szCs w:val="28"/>
+          <w:lang w:val="uk-UA"/>
+        </w:rPr>
+      </w:pPr>
+      <w:r>
+        <w:rPr>
+          <w:rFonts w:cstheme="minorHAnsi"/>
+          <w:color w:val="000000"/>
+          <w:sz w:val="28"/>
+          <w:szCs w:val="28"/>
+          <w:lang w:val="uk-UA"/>
+        </w:rPr>
+        <w:t>∆</w:t>
+      </w:r>
+      <w:proofErr w:type="spellStart"/>
+      <w:r>
+        <w:rPr>
+          <w:rFonts w:cstheme="minorHAnsi"/>
+          <w:color w:val="000000"/>
+          <w:sz w:val="28"/>
+          <w:szCs w:val="28"/>
+          <w:lang w:val="uk-UA"/>
+        </w:rPr>
+        <w:t>Iс</w:t>
+      </w:r>
+      <w:proofErr w:type="spellEnd"/>
+      <w:r>
+        <w:rPr>
+          <w:rFonts w:cstheme="minorHAnsi"/>
+          <w:color w:val="000000"/>
+          <w:sz w:val="28"/>
+          <w:szCs w:val="28"/>
+          <w:lang w:val="uk-UA"/>
+        </w:rPr>
+        <w:t xml:space="preserve"> =   I​с1​-  I​с0</w:t>
+      </w:r>
+      <w:r>
+        <w:rPr>
+          <w:rFonts w:cstheme="minorHAnsi"/>
+          <w:color w:val="000000"/>
+          <w:sz w:val="28"/>
+          <w:szCs w:val="28"/>
+          <w:lang w:val="uk-UA"/>
+        </w:rPr>
+        <w:t xml:space="preserve"> = 99</w:t>
+      </w:r>
+      <w:r>
+        <w:rPr>
+          <w:rFonts w:cstheme="minorHAnsi"/>
+          <w:color w:val="000000"/>
+          <w:sz w:val="28"/>
+          <w:szCs w:val="28"/>
+          <w:lang w:val="uk-UA"/>
+        </w:rPr>
+        <w:t>3,8мкА-866.4мкА</w:t>
+      </w:r>
+      <w:r>
+        <w:rPr>
+          <w:rFonts w:cstheme="minorHAnsi"/>
+          <w:color w:val="000000"/>
+          <w:sz w:val="28"/>
+          <w:szCs w:val="28"/>
+          <w:lang w:val="uk-UA"/>
+        </w:rPr>
+        <w:t>=12</w:t>
+      </w:r>
+      <w:r>
+        <w:rPr>
+          <w:rFonts w:cstheme="minorHAnsi"/>
+          <w:color w:val="000000"/>
+          <w:sz w:val="28"/>
+          <w:szCs w:val="28"/>
+          <w:lang w:val="uk-UA"/>
+        </w:rPr>
+        <w:t>7,4мкА</w:t>
+      </w:r>
+    </w:p>
+    <w:p>
+      <w:pPr>
+        <w:rPr>
+          <w:rFonts w:cstheme="minorHAnsi"/>
+          <w:color w:val="000000"/>
+          <w:sz w:val="28"/>
+          <w:szCs w:val="28"/>
+          <w:lang w:val="uk-UA"/>
+        </w:rPr>
+      </w:pPr>
+      <m:oMathPara>
+        <m:oMath>
+          <m:sSub>
+            <m:sSubPr>
+              <m:ctrlPr>
+                <w:rPr>
+                  <w:rFonts w:ascii="Cambria Math" w:hAnsi="Cambria Math" w:cstheme="minorHAnsi"/>
+                  <w:i/>
+                  <w:color w:val="000000"/>
+                  <w:sz w:val="28"/>
+                  <w:szCs w:val="28"/>
+                  <w:lang w:val="uk-UA"/>
+                </w:rPr>
+              </m:ctrlPr>
+            </m:sSubPr>
+            <m:e>
+              <m:r>
+                <w:rPr>
+                  <w:rFonts w:ascii="Cambria Math" w:hAnsi="Cambria Math" w:cstheme="minorHAnsi"/>
+                  <w:color w:val="000000"/>
+                  <w:sz w:val="28"/>
+                  <w:szCs w:val="28"/>
+                  <w:lang w:val="en-US"/>
+                </w:rPr>
+                <m:t>g</m:t>
+              </m:r>
+            </m:e>
+            <m:sub>
+              <m:r>
+                <w:rPr>
+                  <w:rFonts w:ascii="Cambria Math" w:hAnsi="Cambria Math" w:cstheme="minorHAnsi"/>
+                  <w:color w:val="000000"/>
+                  <w:sz w:val="28"/>
+                  <w:szCs w:val="28"/>
+                  <w:lang w:val="uk-UA"/>
+                </w:rPr>
+                <m:t>m</m:t>
+              </m:r>
+            </m:sub>
+          </m:sSub>
+          <m:r>
+            <w:rPr>
+              <w:rFonts w:ascii="Cambria Math" w:hAnsi="Cambria Math" w:cstheme="minorHAnsi"/>
+              <w:color w:val="000000"/>
+              <w:sz w:val="28"/>
+              <w:szCs w:val="28"/>
+              <w:lang w:val="uk-UA"/>
+            </w:rPr>
+            <m:t xml:space="preserve">= </m:t>
+          </m:r>
+          <m:f>
+            <m:fPr>
+              <m:ctrlPr>
+                <w:rPr>
+                  <w:rFonts w:ascii="Cambria Math" w:hAnsi="Cambria Math" w:cstheme="minorHAnsi"/>
+                  <w:i/>
+                  <w:color w:val="000000"/>
+                  <w:sz w:val="28"/>
+                  <w:szCs w:val="28"/>
+                  <w:lang w:val="uk-UA"/>
+                </w:rPr>
+              </m:ctrlPr>
+            </m:fPr>
+            <m:num>
+              <m:r>
+                <w:rPr>
+                  <w:rFonts w:ascii="Cambria Math" w:hAnsi="Cambria Math" w:cstheme="minorHAnsi"/>
+                  <w:color w:val="000000"/>
+                  <w:sz w:val="28"/>
+                  <w:szCs w:val="28"/>
+                  <w:lang w:val="uk-UA"/>
+                </w:rPr>
+                <m:t>∆</m:t>
+              </m:r>
+              <m:sSub>
+                <m:sSubPr>
+                  <m:ctrlPr>
+                    <w:rPr>
+                      <w:rFonts w:ascii="Cambria Math" w:hAnsi="Cambria Math" w:cstheme="minorHAnsi"/>
+                      <w:i/>
+                      <w:color w:val="000000"/>
+                      <w:sz w:val="28"/>
+                      <w:szCs w:val="28"/>
+                      <w:lang w:val="uk-UA"/>
+                    </w:rPr>
+                  </m:ctrlPr>
+                </m:sSubPr>
+                <m:e>
+                  <m:r>
+                    <w:rPr>
+                      <w:rFonts w:ascii="Cambria Math" w:hAnsi="Cambria Math" w:cstheme="minorHAnsi"/>
+                      <w:color w:val="000000"/>
+                      <w:sz w:val="28"/>
+                      <w:szCs w:val="28"/>
+                      <w:lang w:val="uk-UA"/>
+                    </w:rPr>
+                    <m:t>I</m:t>
+                  </m:r>
+                </m:e>
+                <m:sub>
+                  <m:r>
+                    <w:rPr>
+                      <w:rFonts w:ascii="Cambria Math" w:hAnsi="Cambria Math" w:cstheme="minorHAnsi"/>
+                      <w:color w:val="000000"/>
+                      <w:sz w:val="28"/>
+                      <w:szCs w:val="28"/>
+                      <w:lang w:val="uk-UA"/>
+                    </w:rPr>
+                    <m:t>c</m:t>
+                  </m:r>
+                </m:sub>
+              </m:sSub>
+            </m:num>
+            <m:den>
+              <m:r>
+                <w:rPr>
+                  <w:rFonts w:ascii="Cambria Math" w:hAnsi="Cambria Math" w:cstheme="minorHAnsi"/>
+                  <w:color w:val="000000"/>
+                  <w:sz w:val="28"/>
+                  <w:szCs w:val="28"/>
+                  <w:lang w:val="uk-UA"/>
+                </w:rPr>
+                <m:t>∆</m:t>
+              </m:r>
+              <m:sSub>
+                <m:sSubPr>
+                  <m:ctrlPr>
+                    <w:rPr>
+                      <w:rFonts w:ascii="Cambria Math" w:hAnsi="Cambria Math" w:cstheme="minorHAnsi"/>
+                      <w:i/>
+                      <w:color w:val="000000"/>
+                      <w:sz w:val="28"/>
+                      <w:szCs w:val="28"/>
+                      <w:lang w:val="uk-UA"/>
+                    </w:rPr>
+                  </m:ctrlPr>
+                </m:sSubPr>
+                <m:e>
+                  <m:r>
+                    <w:rPr>
+                      <w:rFonts w:ascii="Cambria Math" w:hAnsi="Cambria Math" w:cstheme="minorHAnsi"/>
+                      <w:color w:val="000000"/>
+                      <w:sz w:val="28"/>
+                      <w:szCs w:val="28"/>
+                      <w:lang w:val="uk-UA"/>
+                    </w:rPr>
+                    <m:t>U</m:t>
+                  </m:r>
+                </m:e>
+                <m:sub>
+                  <m:r>
+                    <w:rPr>
+                      <w:rFonts w:ascii="Cambria Math" w:hAnsi="Cambria Math" w:cstheme="minorHAnsi"/>
+                      <w:color w:val="000000"/>
+                      <w:sz w:val="28"/>
+                      <w:szCs w:val="28"/>
+                      <w:lang w:val="uk-UA"/>
+                    </w:rPr>
+                    <m:t>ЗВ</m:t>
+                  </m:r>
+                </m:sub>
+              </m:sSub>
+            </m:den>
+          </m:f>
+          <m:r>
+            <w:rPr>
+              <w:rFonts w:ascii="Cambria Math" w:hAnsi="Cambria Math" w:cstheme="minorHAnsi"/>
+              <w:color w:val="000000"/>
+              <w:sz w:val="28"/>
+              <w:szCs w:val="28"/>
+              <w:lang w:val="uk-UA"/>
+            </w:rPr>
+            <m:t xml:space="preserve">=  </m:t>
+          </m:r>
+          <m:f>
+            <m:fPr>
+              <m:ctrlPr>
+                <w:rPr>
+                  <w:rFonts w:ascii="Cambria Math" w:hAnsi="Cambria Math" w:cstheme="minorHAnsi"/>
+                  <w:i/>
+                  <w:color w:val="000000"/>
+                  <w:sz w:val="28"/>
+                  <w:szCs w:val="28"/>
+                  <w:lang w:val="uk-UA"/>
+                </w:rPr>
+              </m:ctrlPr>
+            </m:fPr>
+            <m:num>
+              <m:r>
+                <w:rPr>
+                  <w:rFonts w:ascii="Cambria Math" w:hAnsi="Cambria Math" w:cstheme="minorHAnsi"/>
+                  <w:color w:val="000000"/>
+                  <w:sz w:val="28"/>
+                  <w:szCs w:val="28"/>
+                  <w:lang w:val="uk-UA"/>
+                </w:rPr>
+                <m:t>12</m:t>
+              </m:r>
+              <m:r>
+                <w:rPr>
+                  <w:rFonts w:ascii="Cambria Math" w:hAnsi="Cambria Math" w:cstheme="minorHAnsi"/>
+                  <w:color w:val="000000"/>
+                  <w:sz w:val="28"/>
+                  <w:szCs w:val="28"/>
+                  <w:lang w:val="uk-UA"/>
+                </w:rPr>
+                <m:t>7,4</m:t>
+              </m:r>
+            </m:num>
+            <m:den>
+              <m:r>
+                <w:rPr>
+                  <w:rFonts w:ascii="Cambria Math" w:hAnsi="Cambria Math" w:cstheme="minorHAnsi"/>
+                  <w:color w:val="000000"/>
+                  <w:sz w:val="28"/>
+                  <w:szCs w:val="28"/>
+                  <w:lang w:val="uk-UA"/>
+                </w:rPr>
+                <m:t>0.025</m:t>
+              </m:r>
+            </m:den>
+          </m:f>
+          <m:r>
+            <w:rPr>
+              <w:rFonts w:ascii="Cambria Math" w:hAnsi="Cambria Math" w:cstheme="minorHAnsi"/>
+              <w:color w:val="000000"/>
+              <w:sz w:val="28"/>
+              <w:szCs w:val="28"/>
+              <w:lang w:val="uk-UA"/>
+            </w:rPr>
+            <m:t>=5,0</m:t>
+          </m:r>
+          <m:r>
+            <w:rPr>
+              <w:rFonts w:ascii="Cambria Math" w:hAnsi="Cambria Math" w:cstheme="minorHAnsi"/>
+              <w:color w:val="000000"/>
+              <w:sz w:val="28"/>
+              <w:szCs w:val="28"/>
+              <w:lang w:val="uk-UA"/>
+            </w:rPr>
+            <m:t>96</m:t>
+          </m:r>
+          <m:r>
+            <w:rPr>
+              <w:rFonts w:ascii="Cambria Math" w:hAnsi="Cambria Math" w:cstheme="minorHAnsi"/>
+              <w:color w:val="000000"/>
+              <w:sz w:val="28"/>
+              <w:szCs w:val="28"/>
+              <w:lang w:val="uk-UA"/>
+            </w:rPr>
+            <m:t xml:space="preserve">* </m:t>
+          </m:r>
+          <m:sSup>
+            <m:sSupPr>
+              <m:ctrlPr>
+                <w:rPr>
+                  <w:rFonts w:ascii="Cambria Math" w:hAnsi="Cambria Math" w:cstheme="minorHAnsi"/>
+                  <w:i/>
+                  <w:color w:val="000000"/>
+                  <w:sz w:val="28"/>
+                  <w:szCs w:val="28"/>
+                  <w:lang w:val="uk-UA"/>
+                </w:rPr>
+              </m:ctrlPr>
+            </m:sSupPr>
+            <m:e>
+              <m:r>
+                <w:rPr>
+                  <w:rFonts w:ascii="Cambria Math" w:hAnsi="Cambria Math" w:cstheme="minorHAnsi"/>
+                  <w:color w:val="000000"/>
+                  <w:sz w:val="28"/>
+                  <w:szCs w:val="28"/>
+                  <w:lang w:val="uk-UA"/>
+                </w:rPr>
+                <m:t>10</m:t>
+              </m:r>
+            </m:e>
+            <m:sup>
+              <m:r>
+                <w:rPr>
+                  <w:rFonts w:ascii="Cambria Math" w:hAnsi="Cambria Math" w:cstheme="minorHAnsi"/>
+                  <w:color w:val="000000"/>
+                  <w:sz w:val="28"/>
+                  <w:szCs w:val="28"/>
+                  <w:lang w:val="uk-UA"/>
+                </w:rPr>
+                <m:t>-3</m:t>
+              </m:r>
+            </m:sup>
+          </m:sSup>
+        </m:oMath>
+      </m:oMathPara>
+    </w:p>
+    <w:p>
+      <w:pPr>
+        <w:ind w:left="360"/>
+        <w:rPr>
+          <w:rFonts w:cstheme="minorHAnsi"/>
+          <w:color w:val="000000"/>
+          <w:sz w:val="28"/>
+          <w:szCs w:val="28"/>
+          <w:lang w:val="uk-UA"/>
+        </w:rPr>
+      </w:pPr>
+      <w:r>
+        <w:rPr>
+          <w:rFonts w:cstheme="minorHAnsi"/>
+          <w:color w:val="000000"/>
+          <w:sz w:val="28"/>
+          <w:szCs w:val="28"/>
+          <w:lang w:val="uk-UA"/>
+        </w:rPr>
+        <w:t>Передаточну прові</w:t>
+      </w:r>
+      <w:r>
+        <w:rPr>
+          <w:rFonts w:cstheme="minorHAnsi"/>
+          <w:color w:val="000000"/>
+          <w:sz w:val="28"/>
+          <w:szCs w:val="28"/>
+          <w:lang w:val="uk-UA"/>
+        </w:rPr>
+        <w:t xml:space="preserve">дність також можна розрахувати </w:t>
+      </w:r>
+      <w:r>
+        <w:rPr>
+          <w:rFonts w:cstheme="minorHAnsi"/>
+          <w:color w:val="000000"/>
+          <w:sz w:val="28"/>
+          <w:szCs w:val="28"/>
+          <w:lang w:val="uk-UA"/>
+        </w:rPr>
+        <w:t xml:space="preserve">за формулою </w:t>
+      </w:r>
+    </w:p>
+    <w:p>
+      <w:pPr>
+        <w:ind w:left="360"/>
+        <w:rPr>
+          <w:rFonts w:cstheme="minorHAnsi"/>
+          <w:color w:val="000000"/>
+          <w:sz w:val="28"/>
+          <w:szCs w:val="28"/>
+          <w:lang w:val="uk-UA"/>
+        </w:rPr>
+      </w:pPr>
+      <w:proofErr w:type="spellStart"/>
+      <w:r>
+        <w:rPr>
+          <w:rFonts w:cstheme="minorHAnsi"/>
+          <w:color w:val="000000"/>
+          <w:sz w:val="28"/>
+          <w:szCs w:val="28"/>
+          <w:lang w:val="uk-UA"/>
+        </w:rPr>
+        <w:t>gm</w:t>
+      </w:r>
+      <w:proofErr w:type="spellEnd"/>
+      <w:r>
+        <w:rPr>
+          <w:rFonts w:cstheme="minorHAnsi"/>
+          <w:color w:val="000000"/>
+          <w:sz w:val="28"/>
+          <w:szCs w:val="28"/>
+          <w:lang w:val="uk-UA"/>
+        </w:rPr>
+        <w:t xml:space="preserve"> = b·(Uзв0 − </w:t>
+      </w:r>
+      <w:proofErr w:type="spellStart"/>
+      <w:r>
+        <w:rPr>
+          <w:rFonts w:cstheme="minorHAnsi"/>
+          <w:color w:val="000000"/>
+          <w:sz w:val="28"/>
+          <w:szCs w:val="28"/>
+          <w:lang w:val="uk-UA"/>
+        </w:rPr>
+        <w:t>Uп</w:t>
+      </w:r>
+      <w:proofErr w:type="spellEnd"/>
+      <w:r>
+        <w:rPr>
+          <w:rFonts w:cstheme="minorHAnsi"/>
+          <w:color w:val="000000"/>
+          <w:sz w:val="28"/>
+          <w:szCs w:val="28"/>
+          <w:lang w:val="uk-UA"/>
+        </w:rPr>
+        <w:t>).</w:t>
+      </w:r>
+    </w:p>
+    <w:p>
+      <w:pPr>
+        <w:rPr>
+          <w:rFonts w:cstheme="minorHAnsi"/>
+          <w:color w:val="000000"/>
+          <w:sz w:val="28"/>
+          <w:szCs w:val="28"/>
+          <w:lang w:val="uk-UA"/>
+        </w:rPr>
+      </w:pPr>
+      <w:r>
+        <w:rPr>
+          <w:rFonts w:cstheme="minorHAnsi"/>
+          <w:color w:val="000000"/>
+          <w:sz w:val="28"/>
+          <w:szCs w:val="28"/>
+          <w:lang w:val="uk-UA"/>
+        </w:rPr>
+        <w:t>b=</w:t>
+      </w:r>
+      <m:oMath>
+        <m:r>
+          <w:rPr>
+            <w:rFonts w:ascii="Cambria Math" w:hAnsi="Cambria Math" w:cstheme="minorHAnsi"/>
+            <w:color w:val="000000"/>
+            <w:sz w:val="32"/>
+            <w:szCs w:val="28"/>
+            <w:lang w:val="uk-UA"/>
+          </w:rPr>
+          <m:t>0,294</m:t>
+        </m:r>
+      </m:oMath>
+    </w:p>
+    <w:p>
+      <w:pPr>
+        <w:rPr>
+          <w:rFonts w:cstheme="minorHAnsi"/>
+          <w:color w:val="000000"/>
+          <w:sz w:val="28"/>
+          <w:szCs w:val="28"/>
+          <w:lang w:val="uk-UA"/>
+        </w:rPr>
+      </w:pPr>
+      <w:proofErr w:type="spellStart"/>
+      <w:r>
+        <w:rPr>
+          <w:rFonts w:cstheme="minorHAnsi"/>
+          <w:color w:val="000000"/>
+          <w:sz w:val="28"/>
+          <w:szCs w:val="28"/>
+          <w:lang w:val="uk-UA"/>
+        </w:rPr>
+        <w:t>Uп</w:t>
+      </w:r>
+      <w:proofErr w:type="spellEnd"/>
+      <w:r>
+        <w:rPr>
+          <w:rFonts w:cstheme="minorHAnsi"/>
+          <w:color w:val="000000"/>
+          <w:sz w:val="28"/>
+          <w:szCs w:val="28"/>
+          <w:lang w:val="uk-UA"/>
+        </w:rPr>
+        <w:t>=1,2В</w:t>
+      </w:r>
+    </w:p>
+    <w:p>
+      <w:pPr>
+        <w:rPr>
+          <w:rFonts w:cstheme="minorHAnsi"/>
+          <w:color w:val="000000"/>
+          <w:sz w:val="28"/>
+          <w:szCs w:val="28"/>
+          <w:lang w:val="uk-UA"/>
+        </w:rPr>
+      </w:pPr>
+      <w:r>
+        <w:rPr>
+          <w:rFonts w:cstheme="minorHAnsi"/>
+          <w:color w:val="000000"/>
+          <w:sz w:val="28"/>
+          <w:szCs w:val="28"/>
+          <w:lang w:val="uk-UA"/>
+        </w:rPr>
+        <w:t>Uзв0</w:t>
+      </w:r>
+      <w:r>
+        <w:rPr>
+          <w:rFonts w:cstheme="minorHAnsi"/>
+          <w:color w:val="000000"/>
+          <w:sz w:val="28"/>
+          <w:szCs w:val="28"/>
+          <w:lang w:val="uk-UA"/>
+        </w:rPr>
+        <w:t>= 1.27В</w:t>
+      </w:r>
+    </w:p>
+    <w:p>
+      <w:pPr>
+        <w:rPr>
+          <w:rFonts w:cstheme="minorHAnsi"/>
+          <w:color w:val="000000"/>
+          <w:sz w:val="28"/>
+          <w:szCs w:val="28"/>
+          <w:lang w:val="uk-UA"/>
+        </w:rPr>
+      </w:pPr>
+      <w:proofErr w:type="spellStart"/>
+      <w:r>
+        <w:rPr>
+          <w:rFonts w:cstheme="minorHAnsi"/>
+          <w:color w:val="000000"/>
+          <w:sz w:val="28"/>
+          <w:szCs w:val="28"/>
+          <w:lang w:val="uk-UA"/>
+        </w:rPr>
+        <w:t>gm</w:t>
+      </w:r>
+      <w:proofErr w:type="spellEnd"/>
+      <w:r>
+        <w:rPr>
+          <w:rFonts w:cstheme="minorHAnsi"/>
+          <w:color w:val="000000"/>
+          <w:sz w:val="28"/>
+          <w:szCs w:val="28"/>
+          <w:lang w:val="uk-UA"/>
+        </w:rPr>
+        <w:t xml:space="preserve"> =</w:t>
+      </w:r>
+      <w:r>
+        <w:rPr>
+          <w:rFonts w:cstheme="minorHAnsi"/>
+          <w:color w:val="000000"/>
+          <w:sz w:val="28"/>
+          <w:szCs w:val="28"/>
+          <w:lang w:val="uk-UA"/>
+        </w:rPr>
+        <w:t xml:space="preserve"> 0,294 *0,07=20.58*</w:t>
+      </w:r>
+      <m:oMath>
+        <m:sSup>
+          <m:sSupPr>
+            <m:ctrlPr>
+              <w:rPr>
+                <w:rFonts w:ascii="Cambria Math" w:hAnsi="Cambria Math" w:cstheme="minorHAnsi"/>
+                <w:i/>
+                <w:color w:val="000000"/>
+                <w:sz w:val="28"/>
+                <w:szCs w:val="28"/>
+                <w:lang w:val="uk-UA"/>
+              </w:rPr>
+            </m:ctrlPr>
+          </m:sSupPr>
+          <m:e>
+            <m:r>
+              <w:rPr>
+                <w:rFonts w:ascii="Cambria Math" w:hAnsi="Cambria Math" w:cstheme="minorHAnsi"/>
+                <w:color w:val="000000"/>
+                <w:sz w:val="28"/>
+                <w:szCs w:val="28"/>
+                <w:lang w:val="uk-UA"/>
+              </w:rPr>
+              <m:t>10</m:t>
+            </m:r>
+          </m:e>
+          <m:sup>
+            <m:r>
+              <w:rPr>
+                <w:rFonts w:ascii="Cambria Math" w:hAnsi="Cambria Math" w:cstheme="minorHAnsi"/>
+                <w:color w:val="000000"/>
+                <w:sz w:val="28"/>
+                <w:szCs w:val="28"/>
+                <w:lang w:val="uk-UA"/>
+              </w:rPr>
+              <m:t>-3</m:t>
+            </m:r>
+          </m:sup>
+        </m:sSup>
+      </m:oMath>
+    </w:p>
+    <w:p>
+      <w:pPr>
+        <w:spacing w:after="160" w:line="259" w:lineRule="auto"/>
+        <w:rPr>
+          <w:rFonts w:cstheme="minorHAnsi"/>
+          <w:color w:val="000000"/>
+          <w:sz w:val="28"/>
+          <w:szCs w:val="28"/>
+          <w:lang w:val="uk-UA"/>
+        </w:rPr>
+      </w:pPr>
+    </w:p>
+    <w:p>
+      <w:pPr>
+        <w:spacing w:after="160" w:line="259" w:lineRule="auto"/>
+        <w:rPr>
+          <w:rFonts w:cstheme="minorHAnsi"/>
+          <w:color w:val="000000"/>
+          <w:sz w:val="28"/>
+          <w:szCs w:val="28"/>
+          <w:lang w:val="uk-UA"/>
+        </w:rPr>
+      </w:pPr>
+      <w:r>
+        <w:rPr>
+          <w:rFonts w:cstheme="minorHAnsi"/>
+          <w:color w:val="000000"/>
+          <w:sz w:val="28"/>
+          <w:szCs w:val="28"/>
+          <w:lang w:val="uk-UA"/>
+        </w:rPr>
+        <w:t>8.</w:t>
+      </w:r>
+      <w:r>
+        <w:rPr>
+          <w:rFonts w:cstheme="minorHAnsi"/>
+          <w:color w:val="000000"/>
+          <w:sz w:val="28"/>
+          <w:szCs w:val="28"/>
+          <w:lang w:val="uk-UA"/>
+        </w:rPr>
+        <w:t>Розрахуємо теоретичний коефіцієнт підсилення за напругою даної схеми за формулою:</w:t>
+      </w:r>
+    </w:p>
+    <w:p>
+      <w:pPr>
+        <w:pStyle w:val="a3"/>
+        <w:rPr>
+          <w:rFonts w:cstheme="minorHAnsi"/>
+          <w:color w:val="000000"/>
+          <w:sz w:val="28"/>
+          <w:szCs w:val="28"/>
+          <w:lang w:val="uk-UA"/>
+        </w:rPr>
+      </w:pPr>
+      <m:oMathPara>
+        <m:oMath>
+          <m:sSub>
+            <m:sSubPr>
+              <m:ctrlPr>
+                <w:rPr>
+                  <w:rFonts w:ascii="Cambria Math" w:hAnsi="Cambria Math" w:cstheme="minorHAnsi"/>
+                  <w:i/>
+                  <w:color w:val="000000"/>
+                  <w:sz w:val="28"/>
+                  <w:szCs w:val="28"/>
+                  <w:lang w:val="uk-UA"/>
+                </w:rPr>
+              </m:ctrlPr>
+            </m:sSubPr>
+            <m:e>
+              <m:r>
+                <w:rPr>
+                  <w:rFonts w:ascii="Cambria Math" w:hAnsi="Cambria Math" w:cstheme="minorHAnsi"/>
+                  <w:color w:val="000000"/>
+                  <w:sz w:val="28"/>
+                  <w:szCs w:val="28"/>
+                  <w:lang w:val="en-US"/>
+                </w:rPr>
+                <m:t>K</m:t>
+              </m:r>
+            </m:e>
+            <m:sub>
+              <m:r>
+                <w:rPr>
+                  <w:rFonts w:ascii="Cambria Math" w:hAnsi="Cambria Math" w:cstheme="minorHAnsi"/>
+                  <w:color w:val="000000"/>
+                  <w:sz w:val="28"/>
+                  <w:szCs w:val="28"/>
+                  <w:lang w:val="uk-UA"/>
+                </w:rPr>
+                <m:t>U</m:t>
+              </m:r>
+            </m:sub>
+          </m:sSub>
+          <m:r>
+            <w:rPr>
+              <w:rFonts w:ascii="Cambria Math" w:hAnsi="Cambria Math" w:cstheme="minorHAnsi"/>
+              <w:color w:val="000000"/>
+              <w:sz w:val="28"/>
+              <w:szCs w:val="28"/>
+              <w:lang w:val="uk-UA"/>
+            </w:rPr>
+            <m:t>= -</m:t>
+          </m:r>
+          <m:sSub>
+            <m:sSubPr>
+              <m:ctrlPr>
+                <w:rPr>
+                  <w:rFonts w:ascii="Cambria Math" w:hAnsi="Cambria Math" w:cstheme="minorHAnsi"/>
+                  <w:i/>
+                  <w:color w:val="000000"/>
+                  <w:sz w:val="28"/>
+                  <w:szCs w:val="28"/>
+                  <w:lang w:val="uk-UA"/>
+                </w:rPr>
+              </m:ctrlPr>
+            </m:sSubPr>
+            <m:e>
+              <m:r>
+                <w:rPr>
+                  <w:rFonts w:ascii="Cambria Math" w:hAnsi="Cambria Math" w:cstheme="minorHAnsi"/>
+                  <w:color w:val="000000"/>
+                  <w:sz w:val="28"/>
+                  <w:szCs w:val="28"/>
+                  <w:lang w:val="uk-UA"/>
+                </w:rPr>
+                <m:t>R</m:t>
+              </m:r>
+            </m:e>
+            <m:sub>
+              <m:r>
+                <w:rPr>
+                  <w:rFonts w:ascii="Cambria Math" w:hAnsi="Cambria Math" w:cstheme="minorHAnsi"/>
+                  <w:color w:val="000000"/>
+                  <w:sz w:val="28"/>
+                  <w:szCs w:val="28"/>
+                  <w:lang w:val="uk-UA"/>
+                </w:rPr>
+                <m:t>3</m:t>
+              </m:r>
+            </m:sub>
+          </m:sSub>
+          <m:r>
+            <w:rPr>
+              <w:rFonts w:ascii="Cambria Math" w:hAnsi="Cambria Math" w:cstheme="minorHAnsi"/>
+              <w:color w:val="000000"/>
+              <w:sz w:val="28"/>
+              <w:szCs w:val="28"/>
+              <w:lang w:val="uk-UA"/>
+            </w:rPr>
+            <m:t>*</m:t>
+          </m:r>
+          <m:sSub>
+            <m:sSubPr>
+              <m:ctrlPr>
+                <w:rPr>
+                  <w:rFonts w:ascii="Cambria Math" w:hAnsi="Cambria Math" w:cstheme="minorHAnsi"/>
+                  <w:i/>
+                  <w:color w:val="000000"/>
+                  <w:sz w:val="28"/>
+                  <w:szCs w:val="28"/>
+                  <w:lang w:val="uk-UA"/>
+                </w:rPr>
+              </m:ctrlPr>
+            </m:sSubPr>
+            <m:e>
+              <m:r>
+                <w:rPr>
+                  <w:rFonts w:ascii="Cambria Math" w:hAnsi="Cambria Math" w:cstheme="minorHAnsi"/>
+                  <w:color w:val="000000"/>
+                  <w:sz w:val="28"/>
+                  <w:szCs w:val="28"/>
+                  <w:lang w:val="en-US"/>
+                </w:rPr>
+                <m:t>g</m:t>
+              </m:r>
+            </m:e>
+            <m:sub>
+              <m:r>
+                <w:rPr>
+                  <w:rFonts w:ascii="Cambria Math" w:hAnsi="Cambria Math" w:cstheme="minorHAnsi"/>
+                  <w:color w:val="000000"/>
+                  <w:sz w:val="28"/>
+                  <w:szCs w:val="28"/>
+                  <w:lang w:val="uk-UA"/>
+                </w:rPr>
+                <m:t>m</m:t>
+              </m:r>
+            </m:sub>
+          </m:sSub>
+          <m:r>
+            <w:rPr>
+              <w:rFonts w:ascii="Cambria Math" w:hAnsi="Cambria Math" w:cstheme="minorHAnsi"/>
+              <w:color w:val="000000"/>
+              <w:sz w:val="28"/>
+              <w:szCs w:val="28"/>
+              <w:lang w:val="uk-UA"/>
+            </w:rPr>
+            <m:t xml:space="preserve"> = -3900</m:t>
+          </m:r>
+          <m:r>
+            <w:rPr>
+              <w:rFonts w:ascii="Cambria Math" w:hAnsi="Cambria Math" w:cstheme="minorHAnsi"/>
+              <w:color w:val="000000"/>
+              <w:sz w:val="28"/>
+              <w:szCs w:val="28"/>
+              <w:lang w:val="uk-UA"/>
+            </w:rPr>
+            <m:t>* 5,0</m:t>
+          </m:r>
+          <m:r>
+            <w:rPr>
+              <w:rFonts w:ascii="Cambria Math" w:hAnsi="Cambria Math" w:cstheme="minorHAnsi"/>
+              <w:color w:val="000000"/>
+              <w:sz w:val="28"/>
+              <w:szCs w:val="28"/>
+              <w:lang w:val="uk-UA"/>
+            </w:rPr>
+            <m:t>96</m:t>
+          </m:r>
+          <m:r>
+            <w:rPr>
+              <w:rFonts w:ascii="Cambria Math" w:hAnsi="Cambria Math" w:cstheme="minorHAnsi"/>
+              <w:color w:val="000000"/>
+              <w:sz w:val="28"/>
+              <w:szCs w:val="28"/>
+              <w:lang w:val="uk-UA"/>
+            </w:rPr>
+            <m:t xml:space="preserve">* </m:t>
+          </m:r>
+          <m:sSup>
+            <m:sSupPr>
+              <m:ctrlPr>
+                <w:rPr>
+                  <w:rFonts w:ascii="Cambria Math" w:hAnsi="Cambria Math" w:cstheme="minorHAnsi"/>
+                  <w:i/>
+                  <w:color w:val="000000"/>
+                  <w:sz w:val="28"/>
+                  <w:szCs w:val="28"/>
+                  <w:lang w:val="uk-UA"/>
+                </w:rPr>
+              </m:ctrlPr>
+            </m:sSupPr>
+            <m:e>
+              <m:r>
+                <w:rPr>
+                  <w:rFonts w:ascii="Cambria Math" w:hAnsi="Cambria Math" w:cstheme="minorHAnsi"/>
+                  <w:color w:val="000000"/>
+                  <w:sz w:val="28"/>
+                  <w:szCs w:val="28"/>
+                  <w:lang w:val="uk-UA"/>
+                </w:rPr>
+                <m:t>10</m:t>
+              </m:r>
+            </m:e>
+            <m:sup>
+              <m:r>
+                <w:rPr>
+                  <w:rFonts w:ascii="Cambria Math" w:hAnsi="Cambria Math" w:cstheme="minorHAnsi"/>
+                  <w:color w:val="000000"/>
+                  <w:sz w:val="28"/>
+                  <w:szCs w:val="28"/>
+                  <w:lang w:val="uk-UA"/>
+                </w:rPr>
+                <m:t>-3</m:t>
+              </m:r>
+            </m:sup>
+          </m:sSup>
+          <m:r>
+            <w:rPr>
+              <w:rFonts w:ascii="Cambria Math" w:hAnsi="Cambria Math" w:cstheme="minorHAnsi"/>
+              <w:color w:val="000000"/>
+              <w:sz w:val="28"/>
+              <w:szCs w:val="28"/>
+              <w:lang w:val="uk-UA"/>
+            </w:rPr>
+            <m:t>=-</m:t>
+          </m:r>
+          <m:r>
+            <w:rPr>
+              <w:rFonts w:ascii="Cambria Math" w:hAnsi="Cambria Math" w:cstheme="minorHAnsi"/>
+              <w:color w:val="000000"/>
+              <w:sz w:val="28"/>
+              <w:szCs w:val="28"/>
+              <w:lang w:val="uk-UA"/>
+            </w:rPr>
+            <m:t>19,87</m:t>
+          </m:r>
+        </m:oMath>
+      </m:oMathPara>
+    </w:p>
+    <w:p>
+      <w:pPr>
+        <w:rPr>
+          <w:rFonts w:cstheme="minorHAnsi"/>
+          <w:color w:val="000000"/>
+          <w:sz w:val="28"/>
+          <w:szCs w:val="28"/>
+          <w:lang w:val="uk-UA"/>
+        </w:rPr>
+      </w:pPr>
+      <w:r>
+        <w:rPr>
+          <w:rFonts w:cstheme="minorHAnsi"/>
+          <w:color w:val="000000"/>
+          <w:sz w:val="28"/>
+          <w:szCs w:val="28"/>
+          <w:lang w:val="uk-UA"/>
+        </w:rPr>
+        <w:t>Визначимо різницю коефіцієнта підсилення за напругою розрахованого теоретично та практично:</w:t>
+      </w:r>
+    </w:p>
+    <w:p>
+      <w:pPr>
+        <w:rPr>
+          <w:rFonts w:cstheme="minorHAnsi"/>
+          <w:color w:val="000000"/>
+          <w:sz w:val="28"/>
+          <w:szCs w:val="28"/>
+          <w:lang w:val="uk-UA"/>
+        </w:rPr>
+      </w:pPr>
+      <m:oMathPara>
+        <m:oMath>
+          <m:sSub>
+            <m:sSubPr>
+              <m:ctrlPr>
+                <w:rPr>
+                  <w:rFonts w:ascii="Cambria Math" w:hAnsi="Cambria Math" w:cstheme="minorHAnsi"/>
+                  <w:i/>
+                  <w:color w:val="000000"/>
+                  <w:sz w:val="28"/>
+                  <w:szCs w:val="28"/>
+                  <w:lang w:val="uk-UA"/>
+                </w:rPr>
+              </m:ctrlPr>
+            </m:sSubPr>
+            <m:e>
+              <m:r>
+                <w:rPr>
+                  <w:rFonts w:ascii="Cambria Math" w:hAnsi="Cambria Math" w:cstheme="minorHAnsi"/>
+                  <w:color w:val="000000"/>
+                  <w:sz w:val="28"/>
+                  <w:szCs w:val="28"/>
+                  <w:lang w:val="en-US"/>
+                </w:rPr>
+                <m:t>∆K</m:t>
+              </m:r>
+            </m:e>
+            <m:sub>
+              <m:r>
+                <w:rPr>
+                  <w:rFonts w:ascii="Cambria Math" w:hAnsi="Cambria Math" w:cstheme="minorHAnsi"/>
+                  <w:color w:val="000000"/>
+                  <w:sz w:val="28"/>
+                  <w:szCs w:val="28"/>
+                  <w:lang w:val="uk-UA"/>
+                </w:rPr>
+                <m:t>U</m:t>
+              </m:r>
+            </m:sub>
+          </m:sSub>
+          <m:r>
+            <w:rPr>
+              <w:rFonts w:ascii="Cambria Math" w:hAnsi="Cambria Math" w:cstheme="minorHAnsi"/>
+              <w:color w:val="000000"/>
+              <w:sz w:val="28"/>
+              <w:szCs w:val="28"/>
+              <w:lang w:val="uk-UA"/>
+            </w:rPr>
+            <m:t>= 20-19,87=0,13</m:t>
+          </m:r>
+        </m:oMath>
+      </m:oMathPara>
+    </w:p>
+    <w:p>
+      <w:pPr>
+        <w:rPr>
+          <w:rFonts w:cstheme="minorHAnsi"/>
+          <w:color w:val="000000"/>
+          <w:sz w:val="28"/>
+          <w:szCs w:val="28"/>
+          <w:u w:val="single"/>
+          <w:lang w:val="uk-UA"/>
+        </w:rPr>
+      </w:pPr>
+      <w:r>
+        <w:rPr>
+          <w:rFonts w:cstheme="minorHAnsi"/>
+          <w:color w:val="000000"/>
+          <w:sz w:val="28"/>
+          <w:szCs w:val="28"/>
+          <w:u w:val="single"/>
+          <w:lang w:val="uk-UA"/>
+        </w:rPr>
+        <w:t>Висновок:</w:t>
+      </w:r>
+    </w:p>
+    <w:p>
+      <w:pPr>
+        <w:spacing w:after="160" w:line="259" w:lineRule="auto"/>
+        <w:rPr>
+          <w:rFonts w:cstheme="minorHAnsi"/>
+          <w:color w:val="000000"/>
+          <w:sz w:val="28"/>
+          <w:szCs w:val="28"/>
+          <w:lang w:val="uk-UA"/>
+        </w:rPr>
+      </w:pPr>
+      <w:r>
+        <w:rPr>
+          <w:rFonts w:cstheme="minorHAnsi"/>
+          <w:color w:val="000000"/>
+          <w:sz w:val="28"/>
+          <w:szCs w:val="28"/>
+          <w:lang w:val="uk-UA"/>
+        </w:rPr>
+        <w:t>Різниця коефіцієнта підсилення за напругою розрахована теоретично та практично доволі велика</w:t>
+      </w:r>
       <w:bookmarkStart w:id="0" w:name="_GoBack"/>
       <w:bookmarkEnd w:id="0"/>
+      <w:r>
+        <w:rPr>
+          <w:rFonts w:cstheme="minorHAnsi"/>
+          <w:color w:val="000000"/>
+          <w:sz w:val="28"/>
+          <w:szCs w:val="28"/>
+          <w:lang w:val="uk-UA"/>
+        </w:rPr>
+        <w:t xml:space="preserve">, це пов’язано з тим, що зміна напруги у п.7 була досить малою, а отже і зміна струму була малою, тому значний вплив мають похибки вимірювань. </w:t>
+      </w:r>
     </w:p>
     <w:p>
       <w:pPr>
-        <w:rPr>
-          <w:sz w:val="28"/>
-          <w:lang w:val="uk-UA"/>
-        </w:rPr>
-      </w:pPr>
-      <w:r>
-        <w:rPr>
-          <w:sz w:val="28"/>
-          <w:lang w:val="uk-UA"/>
-        </w:rPr>
-        <w:br/>
-      </w:r>
+        <w:spacing w:after="160" w:line="259" w:lineRule="auto"/>
+        <w:rPr>
+          <w:rFonts w:cstheme="minorHAnsi"/>
+          <w:color w:val="000000"/>
+          <w:sz w:val="28"/>
+          <w:szCs w:val="28"/>
+          <w:lang w:val="uk-UA"/>
+        </w:rPr>
+      </w:pPr>
+      <w:r>
+        <w:rPr>
+          <w:rFonts w:cstheme="minorHAnsi"/>
+          <w:color w:val="000000"/>
+          <w:sz w:val="28"/>
+          <w:szCs w:val="28"/>
+          <w:lang w:val="uk-UA"/>
+        </w:rPr>
+        <w:lastRenderedPageBreak/>
+        <w:t>Значення передаточної провідності також не збігаються оскільки при виконанні першого завдання використовувався інший транзистор, а отже у нього була порогова напруга, яка не може співпадати із пороговою напругою використовуваного у завданні 2 транзистора.</w:t>
+      </w:r>
+    </w:p>
+    <w:p>
+      <w:pPr>
+        <w:spacing w:after="160" w:line="259" w:lineRule="auto"/>
+        <w:ind w:left="360"/>
+        <w:rPr>
+          <w:rFonts w:cstheme="minorHAnsi"/>
+          <w:color w:val="000000"/>
+          <w:sz w:val="28"/>
+          <w:szCs w:val="28"/>
+          <w:lang w:val="uk-UA"/>
+        </w:rPr>
+      </w:pPr>
+    </w:p>
+    <w:p>
+      <w:pPr>
+        <w:pStyle w:val="a3"/>
+        <w:rPr>
+          <w:rFonts w:cstheme="minorHAnsi"/>
+          <w:color w:val="000000"/>
+          <w:sz w:val="28"/>
+          <w:szCs w:val="28"/>
+          <w:lang w:val="uk-UA"/>
+        </w:rPr>
+      </w:pPr>
+    </w:p>
+    <w:p>
+      <w:pPr>
+        <w:pStyle w:val="a3"/>
+        <w:rPr>
+          <w:sz w:val="28"/>
+          <w:lang w:val="uk-UA"/>
+        </w:rPr>
+      </w:pPr>
     </w:p>
     <w:sectPr>
       <w:pgSz w:w="11906" w:h="16838"/>
@@ -7979,6 +10774,273 @@
       <w:lvlJc w:val="left"/>
       <w:pPr>
         <w:ind w:left="0" w:firstLine="0"/>
+      </w:pPr>
+    </w:lvl>
+  </w:abstractNum>
+  <w:abstractNum w:abstractNumId="3">
+    <w:nsid w:val="36982E81"/>
+    <w:multiLevelType w:val="hybridMultilevel"/>
+    <w:tmpl w:val="631A6B54"/>
+    <w:lvl w:ilvl="0" w:tplc="0419000F">
+      <w:start w:val="1"/>
+      <w:numFmt w:val="decimal"/>
+      <w:lvlText w:val="%1."/>
+      <w:lvlJc w:val="left"/>
+      <w:pPr>
+        <w:ind w:left="360" w:hanging="360"/>
+      </w:pPr>
+      <w:rPr>
+        <w:rFonts w:hint="default"/>
+      </w:rPr>
+    </w:lvl>
+    <w:lvl w:ilvl="1" w:tplc="04190019" w:tentative="1">
+      <w:start w:val="1"/>
+      <w:numFmt w:val="lowerLetter"/>
+      <w:lvlText w:val="%2."/>
+      <w:lvlJc w:val="left"/>
+      <w:pPr>
+        <w:ind w:left="1080" w:hanging="360"/>
+      </w:pPr>
+    </w:lvl>
+    <w:lvl w:ilvl="2" w:tplc="0419001B" w:tentative="1">
+      <w:start w:val="1"/>
+      <w:numFmt w:val="lowerRoman"/>
+      <w:lvlText w:val="%3."/>
+      <w:lvlJc w:val="right"/>
+      <w:pPr>
+        <w:ind w:left="1800" w:hanging="180"/>
+      </w:pPr>
+    </w:lvl>
+    <w:lvl w:ilvl="3" w:tplc="0419000F" w:tentative="1">
+      <w:start w:val="1"/>
+      <w:numFmt w:val="decimal"/>
+      <w:lvlText w:val="%4."/>
+      <w:lvlJc w:val="left"/>
+      <w:pPr>
+        <w:ind w:left="2520" w:hanging="360"/>
+      </w:pPr>
+    </w:lvl>
+    <w:lvl w:ilvl="4" w:tplc="04190019" w:tentative="1">
+      <w:start w:val="1"/>
+      <w:numFmt w:val="lowerLetter"/>
+      <w:lvlText w:val="%5."/>
+      <w:lvlJc w:val="left"/>
+      <w:pPr>
+        <w:ind w:left="3240" w:hanging="360"/>
+      </w:pPr>
+    </w:lvl>
+    <w:lvl w:ilvl="5" w:tplc="0419001B" w:tentative="1">
+      <w:start w:val="1"/>
+      <w:numFmt w:val="lowerRoman"/>
+      <w:lvlText w:val="%6."/>
+      <w:lvlJc w:val="right"/>
+      <w:pPr>
+        <w:ind w:left="3960" w:hanging="180"/>
+      </w:pPr>
+    </w:lvl>
+    <w:lvl w:ilvl="6" w:tplc="0419000F" w:tentative="1">
+      <w:start w:val="1"/>
+      <w:numFmt w:val="decimal"/>
+      <w:lvlText w:val="%7."/>
+      <w:lvlJc w:val="left"/>
+      <w:pPr>
+        <w:ind w:left="4680" w:hanging="360"/>
+      </w:pPr>
+    </w:lvl>
+    <w:lvl w:ilvl="7" w:tplc="04190019" w:tentative="1">
+      <w:start w:val="1"/>
+      <w:numFmt w:val="lowerLetter"/>
+      <w:lvlText w:val="%8."/>
+      <w:lvlJc w:val="left"/>
+      <w:pPr>
+        <w:ind w:left="5400" w:hanging="360"/>
+      </w:pPr>
+    </w:lvl>
+    <w:lvl w:ilvl="8" w:tplc="0419001B" w:tentative="1">
+      <w:start w:val="1"/>
+      <w:numFmt w:val="lowerRoman"/>
+      <w:lvlText w:val="%9."/>
+      <w:lvlJc w:val="right"/>
+      <w:pPr>
+        <w:ind w:left="6120" w:hanging="180"/>
+      </w:pPr>
+    </w:lvl>
+  </w:abstractNum>
+  <w:abstractNum w:abstractNumId="4">
+    <w:nsid w:val="434458D4"/>
+    <w:multiLevelType w:val="hybridMultilevel"/>
+    <w:tmpl w:val="A45A9E58"/>
+    <w:lvl w:ilvl="0" w:tplc="0422000F">
+      <w:start w:val="1"/>
+      <w:numFmt w:val="decimal"/>
+      <w:lvlText w:val="%1."/>
+      <w:lvlJc w:val="left"/>
+      <w:pPr>
+        <w:ind w:left="720" w:hanging="360"/>
+      </w:pPr>
+      <w:rPr>
+        <w:rFonts w:hint="default"/>
+      </w:rPr>
+    </w:lvl>
+    <w:lvl w:ilvl="1" w:tplc="04220019" w:tentative="1">
+      <w:start w:val="1"/>
+      <w:numFmt w:val="lowerLetter"/>
+      <w:lvlText w:val="%2."/>
+      <w:lvlJc w:val="left"/>
+      <w:pPr>
+        <w:ind w:left="1440" w:hanging="360"/>
+      </w:pPr>
+    </w:lvl>
+    <w:lvl w:ilvl="2" w:tplc="0422001B" w:tentative="1">
+      <w:start w:val="1"/>
+      <w:numFmt w:val="lowerRoman"/>
+      <w:lvlText w:val="%3."/>
+      <w:lvlJc w:val="right"/>
+      <w:pPr>
+        <w:ind w:left="2160" w:hanging="180"/>
+      </w:pPr>
+    </w:lvl>
+    <w:lvl w:ilvl="3" w:tplc="0422000F" w:tentative="1">
+      <w:start w:val="1"/>
+      <w:numFmt w:val="decimal"/>
+      <w:lvlText w:val="%4."/>
+      <w:lvlJc w:val="left"/>
+      <w:pPr>
+        <w:ind w:left="2880" w:hanging="360"/>
+      </w:pPr>
+    </w:lvl>
+    <w:lvl w:ilvl="4" w:tplc="04220019" w:tentative="1">
+      <w:start w:val="1"/>
+      <w:numFmt w:val="lowerLetter"/>
+      <w:lvlText w:val="%5."/>
+      <w:lvlJc w:val="left"/>
+      <w:pPr>
+        <w:ind w:left="3600" w:hanging="360"/>
+      </w:pPr>
+    </w:lvl>
+    <w:lvl w:ilvl="5" w:tplc="0422001B" w:tentative="1">
+      <w:start w:val="1"/>
+      <w:numFmt w:val="lowerRoman"/>
+      <w:lvlText w:val="%6."/>
+      <w:lvlJc w:val="right"/>
+      <w:pPr>
+        <w:ind w:left="4320" w:hanging="180"/>
+      </w:pPr>
+    </w:lvl>
+    <w:lvl w:ilvl="6" w:tplc="0422000F" w:tentative="1">
+      <w:start w:val="1"/>
+      <w:numFmt w:val="decimal"/>
+      <w:lvlText w:val="%7."/>
+      <w:lvlJc w:val="left"/>
+      <w:pPr>
+        <w:ind w:left="5040" w:hanging="360"/>
+      </w:pPr>
+    </w:lvl>
+    <w:lvl w:ilvl="7" w:tplc="04220019" w:tentative="1">
+      <w:start w:val="1"/>
+      <w:numFmt w:val="lowerLetter"/>
+      <w:lvlText w:val="%8."/>
+      <w:lvlJc w:val="left"/>
+      <w:pPr>
+        <w:ind w:left="5760" w:hanging="360"/>
+      </w:pPr>
+    </w:lvl>
+    <w:lvl w:ilvl="8" w:tplc="0422001B" w:tentative="1">
+      <w:start w:val="1"/>
+      <w:numFmt w:val="lowerRoman"/>
+      <w:lvlText w:val="%9."/>
+      <w:lvlJc w:val="right"/>
+      <w:pPr>
+        <w:ind w:left="6480" w:hanging="180"/>
+      </w:pPr>
+    </w:lvl>
+  </w:abstractNum>
+  <w:abstractNum w:abstractNumId="5">
+    <w:nsid w:val="7AC5284D"/>
+    <w:multiLevelType w:val="hybridMultilevel"/>
+    <w:tmpl w:val="B922F8D6"/>
+    <w:lvl w:ilvl="0" w:tplc="0422000F">
+      <w:start w:val="3"/>
+      <w:numFmt w:val="decimal"/>
+      <w:lvlText w:val="%1."/>
+      <w:lvlJc w:val="left"/>
+      <w:pPr>
+        <w:ind w:left="720" w:hanging="360"/>
+      </w:pPr>
+      <w:rPr>
+        <w:rFonts w:hint="default"/>
+      </w:rPr>
+    </w:lvl>
+    <w:lvl w:ilvl="1" w:tplc="04220019" w:tentative="1">
+      <w:start w:val="1"/>
+      <w:numFmt w:val="lowerLetter"/>
+      <w:lvlText w:val="%2."/>
+      <w:lvlJc w:val="left"/>
+      <w:pPr>
+        <w:ind w:left="1440" w:hanging="360"/>
+      </w:pPr>
+    </w:lvl>
+    <w:lvl w:ilvl="2" w:tplc="0422001B" w:tentative="1">
+      <w:start w:val="1"/>
+      <w:numFmt w:val="lowerRoman"/>
+      <w:lvlText w:val="%3."/>
+      <w:lvlJc w:val="right"/>
+      <w:pPr>
+        <w:ind w:left="2160" w:hanging="180"/>
+      </w:pPr>
+    </w:lvl>
+    <w:lvl w:ilvl="3" w:tplc="0422000F" w:tentative="1">
+      <w:start w:val="1"/>
+      <w:numFmt w:val="decimal"/>
+      <w:lvlText w:val="%4."/>
+      <w:lvlJc w:val="left"/>
+      <w:pPr>
+        <w:ind w:left="2880" w:hanging="360"/>
+      </w:pPr>
+    </w:lvl>
+    <w:lvl w:ilvl="4" w:tplc="04220019" w:tentative="1">
+      <w:start w:val="1"/>
+      <w:numFmt w:val="lowerLetter"/>
+      <w:lvlText w:val="%5."/>
+      <w:lvlJc w:val="left"/>
+      <w:pPr>
+        <w:ind w:left="3600" w:hanging="360"/>
+      </w:pPr>
+    </w:lvl>
+    <w:lvl w:ilvl="5" w:tplc="0422001B" w:tentative="1">
+      <w:start w:val="1"/>
+      <w:numFmt w:val="lowerRoman"/>
+      <w:lvlText w:val="%6."/>
+      <w:lvlJc w:val="right"/>
+      <w:pPr>
+        <w:ind w:left="4320" w:hanging="180"/>
+      </w:pPr>
+    </w:lvl>
+    <w:lvl w:ilvl="6" w:tplc="0422000F" w:tentative="1">
+      <w:start w:val="1"/>
+      <w:numFmt w:val="decimal"/>
+      <w:lvlText w:val="%7."/>
+      <w:lvlJc w:val="left"/>
+      <w:pPr>
+        <w:ind w:left="5040" w:hanging="360"/>
+      </w:pPr>
+    </w:lvl>
+    <w:lvl w:ilvl="7" w:tplc="04220019" w:tentative="1">
+      <w:start w:val="1"/>
+      <w:numFmt w:val="lowerLetter"/>
+      <w:lvlText w:val="%8."/>
+      <w:lvlJc w:val="left"/>
+      <w:pPr>
+        <w:ind w:left="5760" w:hanging="360"/>
+      </w:pPr>
+    </w:lvl>
+    <w:lvl w:ilvl="8" w:tplc="0422001B" w:tentative="1">
+      <w:start w:val="1"/>
+      <w:numFmt w:val="lowerRoman"/>
+      <w:lvlText w:val="%9."/>
+      <w:lvlJc w:val="right"/>
+      <w:pPr>
+        <w:ind w:left="6480" w:hanging="180"/>
       </w:pPr>
     </w:lvl>
   </w:abstractNum>
@@ -8017,6 +11079,15 @@
   </w:num>
   <w:num w:numId="3">
     <w:abstractNumId w:val="0"/>
+  </w:num>
+  <w:num w:numId="4">
+    <w:abstractNumId w:val="4"/>
+  </w:num>
+  <w:num w:numId="5">
+    <w:abstractNumId w:val="3"/>
+  </w:num>
+  <w:num w:numId="6">
+    <w:abstractNumId w:val="5"/>
   </w:num>
 </w:numbering>
 </file>
@@ -9184,11 +12255,11 @@
           <c:showPercent val="0"/>
           <c:showBubbleSize val="0"/>
         </c:dLbls>
-        <c:axId val="-2056316880"/>
-        <c:axId val="-2056316336"/>
+        <c:axId val="-51402736"/>
+        <c:axId val="-51400560"/>
       </c:scatterChart>
       <c:valAx>
-        <c:axId val="-2056316880"/>
+        <c:axId val="-51402736"/>
         <c:scaling>
           <c:orientation val="minMax"/>
         </c:scaling>
@@ -9317,12 +12388,12 @@
             <a:endParaRPr lang="uk-UA"/>
           </a:p>
         </c:txPr>
-        <c:crossAx val="-2056316336"/>
+        <c:crossAx val="-51400560"/>
         <c:crosses val="autoZero"/>
         <c:crossBetween val="midCat"/>
       </c:valAx>
       <c:valAx>
-        <c:axId val="-2056316336"/>
+        <c:axId val="-51400560"/>
         <c:scaling>
           <c:orientation val="minMax"/>
         </c:scaling>
@@ -9451,7 +12522,7 @@
             <a:endParaRPr lang="uk-UA"/>
           </a:p>
         </c:txPr>
-        <c:crossAx val="-2056316880"/>
+        <c:crossAx val="-51402736"/>
         <c:crosses val="autoZero"/>
         <c:crossBetween val="midCat"/>
       </c:valAx>

</xml_diff>